<commit_message>
Revised Pss 55, 56, not yet published to PDF
</commit_message>
<xml_diff>
--- a/Psalms/055.docx
+++ b/Psalms/055.docx
@@ -1,6 +1,6 @@
 
 <file path=word/document.xml><?xml version="1.0" encoding="utf-8"?>
-<w:document xmlns:wpc="http://schemas.microsoft.com/office/word/2010/wordprocessingCanvas" xmlns:mo="http://schemas.microsoft.com/office/mac/office/2008/main" xmlns:mc="http://schemas.openxmlformats.org/markup-compatibility/2006" xmlns:mv="urn:schemas-microsoft-com:mac:vml" xmlns:o="urn:schemas-microsoft-com:office:office" xmlns:r="http://schemas.openxmlformats.org/officeDocument/2006/relationships" xmlns:m="http://schemas.openxmlformats.org/officeDocument/2006/math" xmlns:v="urn:schemas-microsoft-com:vml" xmlns:wp14="http://schemas.microsoft.com/office/word/2010/wordprocessingDrawing" xmlns:wp="http://schemas.openxmlformats.org/drawingml/2006/wordprocessingDrawing" xmlns:w10="urn:schemas-microsoft-com:office:word" xmlns:w="http://schemas.openxmlformats.org/wordprocessingml/2006/main" xmlns:w14="http://schemas.microsoft.com/office/word/2010/wordml" xmlns:w15="http://schemas.microsoft.com/office/word/2012/wordml" xmlns:wpg="http://schemas.microsoft.com/office/word/2010/wordprocessingGroup" xmlns:wpi="http://schemas.microsoft.com/office/word/2010/wordprocessingInk" xmlns:wne="http://schemas.microsoft.com/office/word/2006/wordml" xmlns:wps="http://schemas.microsoft.com/office/word/2010/wordprocessingShape" mc:Ignorable="w14 w15 wp14">
+<w:document xmlns:wpc="http://schemas.microsoft.com/office/word/2010/wordprocessingCanvas" xmlns:mc="http://schemas.openxmlformats.org/markup-compatibility/2006" xmlns:o="urn:schemas-microsoft-com:office:office" xmlns:r="http://schemas.openxmlformats.org/officeDocument/2006/relationships" xmlns:m="http://schemas.openxmlformats.org/officeDocument/2006/math" xmlns:v="urn:schemas-microsoft-com:vml" xmlns:wp14="http://schemas.microsoft.com/office/word/2010/wordprocessingDrawing" xmlns:wp="http://schemas.openxmlformats.org/drawingml/2006/wordprocessingDrawing" xmlns:w10="urn:schemas-microsoft-com:office:word" xmlns:w="http://schemas.openxmlformats.org/wordprocessingml/2006/main" xmlns:w14="http://schemas.microsoft.com/office/word/2010/wordml" xmlns:wpg="http://schemas.microsoft.com/office/word/2010/wordprocessingGroup" xmlns:wpi="http://schemas.microsoft.com/office/word/2010/wordprocessingInk" xmlns:wne="http://schemas.microsoft.com/office/word/2006/wordml" xmlns:wps="http://schemas.microsoft.com/office/word/2010/wordprocessingShape" mc:Ignorable="w14 wp14">
   <w:body>
     <w:p>
       <w:pPr>
@@ -366,8 +366,19 @@
             <w:r>
               <w:tab/>
             </w:r>
-            <w:r>
-              <w:t xml:space="preserve">he afflicts me me war, </w:t>
+            <w:proofErr w:type="gramStart"/>
+            <w:r>
+              <w:t>he</w:t>
+            </w:r>
+            <w:proofErr w:type="gramEnd"/>
+            <w:r>
+              <w:t xml:space="preserve"> afflicts me </w:t>
+            </w:r>
+            <w:r>
+              <w:t>in</w:t>
+            </w:r>
+            <w:r>
+              <w:t xml:space="preserve"> war, </w:t>
             </w:r>
             <w:r>
               <w:t>all day long.</w:t>
@@ -1338,8 +1349,6 @@
             <w:pPr>
               <w:pStyle w:val="EngIndEnd"/>
             </w:pPr>
-            <w:bookmarkStart w:id="0" w:name="_GoBack"/>
-            <w:bookmarkEnd w:id="0"/>
           </w:p>
         </w:tc>
         <w:tc>
@@ -1545,6 +1554,52 @@
           </w:tcPr>
           <w:p>
             <w:pPr>
+              <w:pStyle w:val="EnglishHangNoCoptic"/>
+            </w:pPr>
+            <w:r>
+              <w:t xml:space="preserve">8 </w:t>
+            </w:r>
+            <w:r>
+              <w:t>By no means will you save them</w:t>
+            </w:r>
+            <w:r>
+              <w:t>;</w:t>
+            </w:r>
+            <w:r>
+              <w:rPr>
+                <w:rStyle w:val="FootnoteReference"/>
+              </w:rPr>
+              <w:footnoteReference w:id="5"/>
+            </w:r>
+          </w:p>
+          <w:p>
+            <w:pPr>
+              <w:pStyle w:val="EnglishHangEndNoCoptic"/>
+            </w:pPr>
+            <w:r>
+              <w:tab/>
+            </w:r>
+            <w:r>
+              <w:t>You</w:t>
+            </w:r>
+            <w:r>
+              <w:t xml:space="preserve"> will bring people</w:t>
+            </w:r>
+            <w:r>
+              <w:t>s</w:t>
+            </w:r>
+            <w:r>
+              <w:t xml:space="preserve"> down in </w:t>
+            </w:r>
+            <w:r>
+              <w:t>wrath, O God</w:t>
+            </w:r>
+            <w:r>
+              <w:t>.</w:t>
+            </w:r>
+          </w:p>
+          <w:p>
+            <w:pPr>
               <w:pStyle w:val="EngIndEnd"/>
             </w:pPr>
           </w:p>
@@ -1733,6 +1788,71 @@
           </w:tcPr>
           <w:p>
             <w:pPr>
+              <w:pStyle w:val="EnglishHangNoCoptic"/>
+            </w:pPr>
+            <w:r>
+              <w:t xml:space="preserve">9 </w:t>
+            </w:r>
+            <w:r>
+              <w:t xml:space="preserve">I have told </w:t>
+            </w:r>
+            <w:r>
+              <w:t>You</w:t>
+            </w:r>
+            <w:r>
+              <w:t xml:space="preserve"> my life;</w:t>
+            </w:r>
+          </w:p>
+          <w:p>
+            <w:pPr>
+              <w:pStyle w:val="EnglishHangNoCoptic"/>
+            </w:pPr>
+            <w:r>
+              <w:tab/>
+            </w:r>
+            <w:r>
+              <w:t>You</w:t>
+            </w:r>
+            <w:r>
+              <w:t xml:space="preserve"> </w:t>
+            </w:r>
+            <w:r>
+              <w:t>have</w:t>
+            </w:r>
+            <w:r>
+              <w:t xml:space="preserve"> set my tears before </w:t>
+            </w:r>
+            <w:r>
+              <w:t>You</w:t>
+            </w:r>
+            <w:r>
+              <w:t>,</w:t>
+            </w:r>
+          </w:p>
+          <w:p>
+            <w:pPr>
+              <w:pStyle w:val="EnglishHangEndNoCoptic"/>
+            </w:pPr>
+            <w:r>
+              <w:tab/>
+            </w:r>
+            <w:proofErr w:type="gramStart"/>
+            <w:r>
+              <w:t>according</w:t>
+            </w:r>
+            <w:proofErr w:type="gramEnd"/>
+            <w:r>
+              <w:t xml:space="preserve"> to </w:t>
+            </w:r>
+            <w:r>
+              <w:t>Your</w:t>
+            </w:r>
+            <w:r>
+              <w:t xml:space="preserve"> promise.</w:t>
+            </w:r>
+          </w:p>
+          <w:p>
+            <w:pPr>
               <w:pStyle w:val="EngIndEnd"/>
             </w:pPr>
           </w:p>
@@ -1786,7 +1906,11 @@
               <w:pStyle w:val="EngIndEnd"/>
             </w:pPr>
             <w:r>
-              <w:t>you put my tears before you, and also by your promise.</w:t>
+              <w:t xml:space="preserve">you put my tears before you, and </w:t>
+            </w:r>
+            <w:r>
+              <w:lastRenderedPageBreak/>
+              <w:t>also by your promise.</w:t>
             </w:r>
           </w:p>
         </w:tc>
@@ -1799,6 +1923,7 @@
               <w:pStyle w:val="EngIndEnd"/>
             </w:pPr>
             <w:r>
+              <w:lastRenderedPageBreak/>
               <w:t>O God, I have declared my life to thee; thou has set my tears before thee, even according to thy promise.</w:t>
             </w:r>
           </w:p>
@@ -1911,6 +2036,59 @@
           </w:tcPr>
           <w:p>
             <w:pPr>
+              <w:pStyle w:val="EnglishHangNoCoptic"/>
+            </w:pPr>
+            <w:r>
+              <w:t>10 M</w:t>
+            </w:r>
+            <w:r>
+              <w:t>y enemies will turn back</w:t>
+            </w:r>
+          </w:p>
+          <w:p>
+            <w:pPr>
+              <w:pStyle w:val="EnglishHangNoCoptic"/>
+            </w:pPr>
+            <w:r>
+              <w:tab/>
+            </w:r>
+            <w:proofErr w:type="gramStart"/>
+            <w:r>
+              <w:t>in</w:t>
+            </w:r>
+            <w:proofErr w:type="gramEnd"/>
+            <w:r>
+              <w:t xml:space="preserve"> the day when I call upon </w:t>
+            </w:r>
+            <w:r>
+              <w:t>You</w:t>
+            </w:r>
+            <w:r>
+              <w:t>.</w:t>
+            </w:r>
+          </w:p>
+          <w:p>
+            <w:pPr>
+              <w:pStyle w:val="EnglishHangEndNoCoptic"/>
+            </w:pPr>
+            <w:r>
+              <w:tab/>
+            </w:r>
+            <w:r>
+              <w:t>Behold, I know</w:t>
+            </w:r>
+            <w:r>
+              <w:t xml:space="preserve"> that </w:t>
+            </w:r>
+            <w:r>
+              <w:t>You</w:t>
+            </w:r>
+            <w:r>
+              <w:t xml:space="preserve"> are my God.</w:t>
+            </w:r>
+          </w:p>
+          <w:p>
+            <w:pPr>
               <w:pStyle w:val="EngIndEnd"/>
             </w:pPr>
           </w:p>
@@ -1965,8 +2143,19 @@
             <w:pPr>
               <w:pStyle w:val="EngIndEnd"/>
             </w:pPr>
-            <w:r>
-              <w:t>in the day when I all upon you.</w:t>
+            <w:proofErr w:type="gramStart"/>
+            <w:r>
+              <w:t>in</w:t>
+            </w:r>
+            <w:proofErr w:type="gramEnd"/>
+            <w:r>
+              <w:t xml:space="preserve"> the day when I </w:t>
+            </w:r>
+            <w:r>
+              <w:t>c</w:t>
+            </w:r>
+            <w:r>
+              <w:t>all upon you.</w:t>
             </w:r>
           </w:p>
           <w:p>
@@ -2100,6 +2289,36 @@
           </w:tcPr>
           <w:p>
             <w:pPr>
+              <w:pStyle w:val="EnglishHangNoCoptic"/>
+            </w:pPr>
+            <w:r>
+              <w:t>11 In God, I will praise His Word;</w:t>
+            </w:r>
+          </w:p>
+          <w:p>
+            <w:pPr>
+              <w:pStyle w:val="EnglishHangEndNoCoptic"/>
+            </w:pPr>
+            <w:r>
+              <w:tab/>
+            </w:r>
+            <w:proofErr w:type="gramStart"/>
+            <w:r>
+              <w:t>in</w:t>
+            </w:r>
+            <w:proofErr w:type="gramEnd"/>
+            <w:r>
+              <w:t xml:space="preserve"> the Lord, </w:t>
+            </w:r>
+            <w:r>
+              <w:t>I will praise His Wor</w:t>
+            </w:r>
+            <w:r>
+              <w:t>d.</w:t>
+            </w:r>
+          </w:p>
+          <w:p>
+            <w:pPr>
               <w:pStyle w:val="EngIndEnd"/>
             </w:pPr>
           </w:p>
@@ -2256,6 +2475,48 @@
           </w:tcPr>
           <w:p>
             <w:pPr>
+              <w:pStyle w:val="EnglishHangNoCoptic"/>
+            </w:pPr>
+            <w:r>
+              <w:t xml:space="preserve">12 In </w:t>
+            </w:r>
+            <w:r>
+              <w:t>God</w:t>
+            </w:r>
+            <w:r>
+              <w:t xml:space="preserve"> I</w:t>
+            </w:r>
+            <w:r>
+              <w:t xml:space="preserve"> trust</w:t>
+            </w:r>
+            <w:r>
+              <w:t>; I will not</w:t>
+            </w:r>
+            <w:r>
+              <w:t xml:space="preserve"> be afraid;</w:t>
+            </w:r>
+          </w:p>
+          <w:p>
+            <w:pPr>
+              <w:pStyle w:val="EnglishHangEndNoCoptic"/>
+            </w:pPr>
+            <w:r>
+              <w:tab/>
+            </w:r>
+            <w:proofErr w:type="gramStart"/>
+            <w:r>
+              <w:t>w</w:t>
+            </w:r>
+            <w:r>
+              <w:t>hat</w:t>
+            </w:r>
+            <w:proofErr w:type="gramEnd"/>
+            <w:r>
+              <w:t xml:space="preserve"> can man do to me?</w:t>
+            </w:r>
+          </w:p>
+          <w:p>
+            <w:pPr>
               <w:pStyle w:val="EngIndEnd"/>
             </w:pPr>
           </w:p>
@@ -2416,6 +2677,48 @@
           <w:tcPr>
             <w:tcW w:w="613" w:type="pct"/>
           </w:tcPr>
+          <w:p>
+            <w:pPr>
+              <w:pStyle w:val="EnglishHangNoCoptic"/>
+            </w:pPr>
+            <w:r>
+              <w:t xml:space="preserve">12 In </w:t>
+            </w:r>
+            <w:r>
+              <w:t>God</w:t>
+            </w:r>
+            <w:r>
+              <w:t xml:space="preserve"> I</w:t>
+            </w:r>
+            <w:r>
+              <w:t xml:space="preserve"> trust</w:t>
+            </w:r>
+            <w:r>
+              <w:t>; I will not</w:t>
+            </w:r>
+            <w:r>
+              <w:t xml:space="preserve"> be afraid;</w:t>
+            </w:r>
+          </w:p>
+          <w:p>
+            <w:pPr>
+              <w:pStyle w:val="EnglishHangEndNoCoptic"/>
+            </w:pPr>
+            <w:r>
+              <w:tab/>
+            </w:r>
+            <w:proofErr w:type="gramStart"/>
+            <w:r>
+              <w:t>w</w:t>
+            </w:r>
+            <w:r>
+              <w:t>hat</w:t>
+            </w:r>
+            <w:proofErr w:type="gramEnd"/>
+            <w:r>
+              <w:t xml:space="preserve"> can man do to me?</w:t>
+            </w:r>
+          </w:p>
           <w:p>
             <w:pPr>
               <w:pStyle w:val="EngIndEnd"/>
@@ -2600,8 +2903,62 @@
           </w:tcPr>
           <w:p>
             <w:pPr>
-              <w:pStyle w:val="EngIndEnd"/>
-            </w:pPr>
+              <w:pStyle w:val="EnglishHangNoCoptic"/>
+            </w:pPr>
+            <w:r>
+              <w:t xml:space="preserve">14 For </w:t>
+            </w:r>
+            <w:r>
+              <w:t>You</w:t>
+            </w:r>
+            <w:r>
+              <w:t xml:space="preserve"> delivered my soul from death,</w:t>
+            </w:r>
+          </w:p>
+          <w:p>
+            <w:pPr>
+              <w:pStyle w:val="EnglishHangNoCoptic"/>
+            </w:pPr>
+            <w:r>
+              <w:tab/>
+            </w:r>
+            <w:r>
+              <w:t>and my feet from slipping,</w:t>
+            </w:r>
+          </w:p>
+          <w:p>
+            <w:pPr>
+              <w:pStyle w:val="EnglishHangNoCoptic"/>
+            </w:pPr>
+            <w:r>
+              <w:tab/>
+            </w:r>
+            <w:r>
+              <w:t>that I may be pleasing before God</w:t>
+            </w:r>
+          </w:p>
+          <w:p>
+            <w:pPr>
+              <w:pStyle w:val="EnglishHangEndNoCoptic"/>
+            </w:pPr>
+            <w:r>
+              <w:tab/>
+            </w:r>
+            <w:proofErr w:type="gramStart"/>
+            <w:r>
+              <w:t>in</w:t>
+            </w:r>
+            <w:proofErr w:type="gramEnd"/>
+            <w:r>
+              <w:t xml:space="preserve"> the light of the living.</w:t>
+            </w:r>
+          </w:p>
+          <w:p>
+            <w:pPr>
+              <w:pStyle w:val="EngIndEnd"/>
+            </w:pPr>
+            <w:bookmarkStart w:id="0" w:name="_GoBack"/>
+            <w:bookmarkEnd w:id="0"/>
           </w:p>
         </w:tc>
         <w:tc>
@@ -2647,23 +3004,29 @@
               <w:pStyle w:val="EngIndEnd"/>
             </w:pPr>
             <w:r>
-              <w:t>and my feed from slipperiness</w:t>
-            </w:r>
-          </w:p>
-          <w:p>
-            <w:pPr>
-              <w:pStyle w:val="EngIndEnd"/>
-            </w:pPr>
-            <w:r>
-              <w:t>so that I may be pleasing before God</w:t>
-            </w:r>
-          </w:p>
-          <w:p>
-            <w:pPr>
-              <w:pStyle w:val="EngIndEnd"/>
-            </w:pPr>
+              <w:t>and my feet</w:t>
+            </w:r>
+            <w:r>
+              <w:t xml:space="preserve"> from slipperiness</w:t>
+            </w:r>
+          </w:p>
+          <w:p>
+            <w:pPr>
+              <w:pStyle w:val="EngIndEnd"/>
+            </w:pPr>
+            <w:r>
+              <w:t xml:space="preserve">so that I may be pleasing before </w:t>
+            </w:r>
             <w:r>
               <w:lastRenderedPageBreak/>
+              <w:t>God</w:t>
+            </w:r>
+          </w:p>
+          <w:p>
+            <w:pPr>
+              <w:pStyle w:val="EngIndEnd"/>
+            </w:pPr>
+            <w:r>
               <w:t>in the light of the living.</w:t>
             </w:r>
           </w:p>
@@ -2775,7 +3138,7 @@
 </file>
 
 <file path=word/endnotes.xml><?xml version="1.0" encoding="utf-8"?>
-<w:endnotes xmlns:wpc="http://schemas.microsoft.com/office/word/2010/wordprocessingCanvas" xmlns:mo="http://schemas.microsoft.com/office/mac/office/2008/main" xmlns:mc="http://schemas.openxmlformats.org/markup-compatibility/2006" xmlns:mv="urn:schemas-microsoft-com:mac:vml" xmlns:o="urn:schemas-microsoft-com:office:office" xmlns:r="http://schemas.openxmlformats.org/officeDocument/2006/relationships" xmlns:m="http://schemas.openxmlformats.org/officeDocument/2006/math" xmlns:v="urn:schemas-microsoft-com:vml" xmlns:wp14="http://schemas.microsoft.com/office/word/2010/wordprocessingDrawing" xmlns:wp="http://schemas.openxmlformats.org/drawingml/2006/wordprocessingDrawing" xmlns:w10="urn:schemas-microsoft-com:office:word" xmlns:w="http://schemas.openxmlformats.org/wordprocessingml/2006/main" xmlns:w14="http://schemas.microsoft.com/office/word/2010/wordml" xmlns:w15="http://schemas.microsoft.com/office/word/2012/wordml" xmlns:wpg="http://schemas.microsoft.com/office/word/2010/wordprocessingGroup" xmlns:wpi="http://schemas.microsoft.com/office/word/2010/wordprocessingInk" xmlns:wne="http://schemas.microsoft.com/office/word/2006/wordml" xmlns:wps="http://schemas.microsoft.com/office/word/2010/wordprocessingShape" mc:Ignorable="w14 w15 wp14">
+<w:endnotes xmlns:wpc="http://schemas.microsoft.com/office/word/2010/wordprocessingCanvas" xmlns:mc="http://schemas.openxmlformats.org/markup-compatibility/2006" xmlns:o="urn:schemas-microsoft-com:office:office" xmlns:r="http://schemas.openxmlformats.org/officeDocument/2006/relationships" xmlns:m="http://schemas.openxmlformats.org/officeDocument/2006/math" xmlns:v="urn:schemas-microsoft-com:vml" xmlns:wp14="http://schemas.microsoft.com/office/word/2010/wordprocessingDrawing" xmlns:wp="http://schemas.openxmlformats.org/drawingml/2006/wordprocessingDrawing" xmlns:w10="urn:schemas-microsoft-com:office:word" xmlns:w="http://schemas.openxmlformats.org/wordprocessingml/2006/main" xmlns:w14="http://schemas.microsoft.com/office/word/2010/wordml" xmlns:wpg="http://schemas.microsoft.com/office/word/2010/wordprocessingGroup" xmlns:wpi="http://schemas.microsoft.com/office/word/2010/wordprocessingInk" xmlns:wne="http://schemas.microsoft.com/office/word/2006/wordml" xmlns:wps="http://schemas.microsoft.com/office/word/2010/wordprocessingShape" mc:Ignorable="w14 wp14">
   <w:endnote w:type="separator" w:id="-1">
     <w:p>
       <w:pPr>
@@ -2800,7 +3163,7 @@
 </file>
 
 <file path=word/footnotes.xml><?xml version="1.0" encoding="utf-8"?>
-<w:footnotes xmlns:wpc="http://schemas.microsoft.com/office/word/2010/wordprocessingCanvas" xmlns:mo="http://schemas.microsoft.com/office/mac/office/2008/main" xmlns:mc="http://schemas.openxmlformats.org/markup-compatibility/2006" xmlns:mv="urn:schemas-microsoft-com:mac:vml" xmlns:o="urn:schemas-microsoft-com:office:office" xmlns:r="http://schemas.openxmlformats.org/officeDocument/2006/relationships" xmlns:m="http://schemas.openxmlformats.org/officeDocument/2006/math" xmlns:v="urn:schemas-microsoft-com:vml" xmlns:wp14="http://schemas.microsoft.com/office/word/2010/wordprocessingDrawing" xmlns:wp="http://schemas.openxmlformats.org/drawingml/2006/wordprocessingDrawing" xmlns:w10="urn:schemas-microsoft-com:office:word" xmlns:w="http://schemas.openxmlformats.org/wordprocessingml/2006/main" xmlns:w14="http://schemas.microsoft.com/office/word/2010/wordml" xmlns:w15="http://schemas.microsoft.com/office/word/2012/wordml" xmlns:wpg="http://schemas.microsoft.com/office/word/2010/wordprocessingGroup" xmlns:wpi="http://schemas.microsoft.com/office/word/2010/wordprocessingInk" xmlns:wne="http://schemas.microsoft.com/office/word/2006/wordml" xmlns:wps="http://schemas.microsoft.com/office/word/2010/wordprocessingShape" mc:Ignorable="w14 w15 wp14">
+<w:footnotes xmlns:wpc="http://schemas.microsoft.com/office/word/2010/wordprocessingCanvas" xmlns:mc="http://schemas.openxmlformats.org/markup-compatibility/2006" xmlns:o="urn:schemas-microsoft-com:office:office" xmlns:r="http://schemas.openxmlformats.org/officeDocument/2006/relationships" xmlns:m="http://schemas.openxmlformats.org/officeDocument/2006/math" xmlns:v="urn:schemas-microsoft-com:vml" xmlns:wp14="http://schemas.microsoft.com/office/word/2010/wordprocessingDrawing" xmlns:wp="http://schemas.openxmlformats.org/drawingml/2006/wordprocessingDrawing" xmlns:w10="urn:schemas-microsoft-com:office:word" xmlns:w="http://schemas.openxmlformats.org/wordprocessingml/2006/main" xmlns:w14="http://schemas.microsoft.com/office/word/2010/wordml" xmlns:wpg="http://schemas.microsoft.com/office/word/2010/wordprocessingGroup" xmlns:wpi="http://schemas.microsoft.com/office/word/2010/wordprocessingInk" xmlns:wne="http://schemas.microsoft.com/office/word/2006/wordml" xmlns:wps="http://schemas.microsoft.com/office/word/2010/wordprocessingShape" mc:Ignorable="w14 wp14">
   <w:footnote w:type="separator" w:id="-1">
     <w:p>
       <w:pPr>
@@ -2901,11 +3264,35 @@
       </w:r>
     </w:p>
   </w:footnote>
+  <w:footnote w:id="5">
+    <w:p>
+      <w:pPr>
+        <w:pStyle w:val="footnote"/>
+      </w:pPr>
+      <w:r>
+        <w:rPr>
+          <w:rStyle w:val="FootnoteReference"/>
+        </w:rPr>
+        <w:footnoteRef/>
+      </w:r>
+      <w:r>
+        <w:t xml:space="preserve"> Any false light or life </w:t>
+      </w:r>
+      <w:proofErr w:type="gramStart"/>
+      <w:r>
+        <w:t>will be saved only to be extinguished</w:t>
+      </w:r>
+      <w:proofErr w:type="gramEnd"/>
+      <w:r>
+        <w:t xml:space="preserve"> later if there is no change or repentance.</w:t>
+      </w:r>
+    </w:p>
+  </w:footnote>
 </w:footnotes>
 </file>
 
 <file path=word/styles.xml><?xml version="1.0" encoding="utf-8"?>
-<w:styles xmlns:mc="http://schemas.openxmlformats.org/markup-compatibility/2006" xmlns:r="http://schemas.openxmlformats.org/officeDocument/2006/relationships" xmlns:w="http://schemas.openxmlformats.org/wordprocessingml/2006/main" xmlns:w14="http://schemas.microsoft.com/office/word/2010/wordml" xmlns:w15="http://schemas.microsoft.com/office/word/2012/wordml" mc:Ignorable="w14 w15">
+<w:styles xmlns:mc="http://schemas.openxmlformats.org/markup-compatibility/2006" xmlns:r="http://schemas.openxmlformats.org/officeDocument/2006/relationships" xmlns:w="http://schemas.openxmlformats.org/wordprocessingml/2006/main" xmlns:w14="http://schemas.microsoft.com/office/word/2010/wordml" mc:Ignorable="w14">
   <w:docDefaults>
     <w:rPrDefault>
       <w:rPr>
@@ -2921,387 +3308,146 @@
       </w:pPr>
     </w:pPrDefault>
   </w:docDefaults>
-  <w:latentStyles w:defLockedState="0" w:defUIPriority="99" w:defSemiHidden="0" w:defUnhideWhenUsed="0" w:defQFormat="0" w:count="380">
-    <w:lsdException w:name="Normal" w:uiPriority="0" w:qFormat="1"/>
-    <w:lsdException w:name="heading 1" w:uiPriority="9" w:qFormat="1"/>
-    <w:lsdException w:name="heading 2" w:semiHidden="1" w:uiPriority="9" w:unhideWhenUsed="1" w:qFormat="1"/>
-    <w:lsdException w:name="heading 3" w:semiHidden="1" w:uiPriority="9" w:unhideWhenUsed="1" w:qFormat="1"/>
-    <w:lsdException w:name="heading 4" w:semiHidden="1" w:uiPriority="9" w:unhideWhenUsed="1" w:qFormat="1"/>
-    <w:lsdException w:name="heading 5" w:semiHidden="1" w:uiPriority="9" w:unhideWhenUsed="1" w:qFormat="1"/>
-    <w:lsdException w:name="heading 6" w:semiHidden="1" w:uiPriority="9" w:unhideWhenUsed="1" w:qFormat="1"/>
-    <w:lsdException w:name="heading 7" w:semiHidden="1" w:uiPriority="9" w:unhideWhenUsed="1" w:qFormat="1"/>
-    <w:lsdException w:name="heading 8" w:semiHidden="1" w:uiPriority="9" w:unhideWhenUsed="1" w:qFormat="1"/>
-    <w:lsdException w:name="heading 9" w:semiHidden="1" w:uiPriority="9" w:unhideWhenUsed="1" w:qFormat="1"/>
-    <w:lsdException w:name="index 1" w:semiHidden="1" w:unhideWhenUsed="1"/>
-    <w:lsdException w:name="index 2" w:semiHidden="1" w:unhideWhenUsed="1"/>
-    <w:lsdException w:name="index 3" w:semiHidden="1" w:unhideWhenUsed="1"/>
-    <w:lsdException w:name="index 4" w:semiHidden="1" w:unhideWhenUsed="1"/>
-    <w:lsdException w:name="index 5" w:semiHidden="1" w:unhideWhenUsed="1"/>
-    <w:lsdException w:name="index 6" w:semiHidden="1" w:unhideWhenUsed="1"/>
-    <w:lsdException w:name="index 7" w:semiHidden="1" w:unhideWhenUsed="1"/>
-    <w:lsdException w:name="index 8" w:semiHidden="1" w:unhideWhenUsed="1"/>
-    <w:lsdException w:name="index 9" w:semiHidden="1" w:unhideWhenUsed="1"/>
-    <w:lsdException w:name="toc 1" w:semiHidden="1" w:uiPriority="39" w:unhideWhenUsed="1"/>
-    <w:lsdException w:name="toc 2" w:semiHidden="1" w:uiPriority="39" w:unhideWhenUsed="1"/>
-    <w:lsdException w:name="toc 3" w:semiHidden="1" w:uiPriority="39" w:unhideWhenUsed="1"/>
-    <w:lsdException w:name="toc 4" w:semiHidden="1" w:uiPriority="39" w:unhideWhenUsed="1"/>
-    <w:lsdException w:name="toc 5" w:semiHidden="1" w:uiPriority="39" w:unhideWhenUsed="1"/>
-    <w:lsdException w:name="toc 6" w:semiHidden="1" w:uiPriority="39" w:unhideWhenUsed="1"/>
-    <w:lsdException w:name="toc 7" w:semiHidden="1" w:uiPriority="39" w:unhideWhenUsed="1"/>
-    <w:lsdException w:name="toc 8" w:semiHidden="1" w:uiPriority="39" w:unhideWhenUsed="1"/>
-    <w:lsdException w:name="toc 9" w:semiHidden="1" w:uiPriority="39" w:unhideWhenUsed="1"/>
-    <w:lsdException w:name="Normal Indent" w:semiHidden="1" w:unhideWhenUsed="1"/>
-    <w:lsdException w:name="footnote text" w:semiHidden="1" w:unhideWhenUsed="1"/>
-    <w:lsdException w:name="annotation text" w:semiHidden="1" w:uiPriority="0" w:unhideWhenUsed="1"/>
-    <w:lsdException w:name="header" w:semiHidden="1" w:unhideWhenUsed="1"/>
-    <w:lsdException w:name="footer" w:semiHidden="1" w:unhideWhenUsed="1"/>
-    <w:lsdException w:name="index heading" w:semiHidden="1" w:unhideWhenUsed="1"/>
-    <w:lsdException w:name="caption" w:semiHidden="1" w:uiPriority="35" w:unhideWhenUsed="1" w:qFormat="1"/>
-    <w:lsdException w:name="table of figures" w:semiHidden="1" w:unhideWhenUsed="1"/>
-    <w:lsdException w:name="envelope address" w:semiHidden="1" w:unhideWhenUsed="1"/>
-    <w:lsdException w:name="envelope return" w:semiHidden="1" w:unhideWhenUsed="1"/>
-    <w:lsdException w:name="footnote reference" w:semiHidden="1" w:unhideWhenUsed="1"/>
-    <w:lsdException w:name="annotation reference" w:semiHidden="1" w:uiPriority="0" w:unhideWhenUsed="1"/>
-    <w:lsdException w:name="line number" w:semiHidden="1" w:unhideWhenUsed="1"/>
-    <w:lsdException w:name="page number" w:semiHidden="1" w:unhideWhenUsed="1"/>
-    <w:lsdException w:name="endnote reference" w:semiHidden="1" w:unhideWhenUsed="1"/>
-    <w:lsdException w:name="endnote text" w:semiHidden="1" w:unhideWhenUsed="1"/>
-    <w:lsdException w:name="table of authorities" w:semiHidden="1" w:unhideWhenUsed="1"/>
-    <w:lsdException w:name="macro" w:semiHidden="1" w:unhideWhenUsed="1"/>
-    <w:lsdException w:name="toa heading" w:semiHidden="1" w:unhideWhenUsed="1"/>
-    <w:lsdException w:name="List" w:semiHidden="1" w:unhideWhenUsed="1"/>
-    <w:lsdException w:name="List Bullet" w:semiHidden="1" w:unhideWhenUsed="1"/>
-    <w:lsdException w:name="List Number" w:semiHidden="1" w:unhideWhenUsed="1"/>
-    <w:lsdException w:name="List 2" w:semiHidden="1" w:unhideWhenUsed="1"/>
-    <w:lsdException w:name="List 3" w:semiHidden="1" w:unhideWhenUsed="1"/>
-    <w:lsdException w:name="List 4" w:semiHidden="1" w:unhideWhenUsed="1"/>
-    <w:lsdException w:name="List 5" w:semiHidden="1" w:unhideWhenUsed="1"/>
-    <w:lsdException w:name="List Bullet 2" w:semiHidden="1" w:unhideWhenUsed="1"/>
-    <w:lsdException w:name="List Bullet 3" w:semiHidden="1" w:unhideWhenUsed="1"/>
-    <w:lsdException w:name="List Bullet 4" w:semiHidden="1" w:unhideWhenUsed="1"/>
-    <w:lsdException w:name="List Bullet 5" w:semiHidden="1" w:unhideWhenUsed="1"/>
-    <w:lsdException w:name="List Number 2" w:semiHidden="1" w:unhideWhenUsed="1"/>
-    <w:lsdException w:name="List Number 3" w:semiHidden="1" w:unhideWhenUsed="1"/>
-    <w:lsdException w:name="List Number 4" w:semiHidden="1" w:unhideWhenUsed="1"/>
-    <w:lsdException w:name="List Number 5" w:semiHidden="1" w:unhideWhenUsed="1"/>
-    <w:lsdException w:name="Title" w:uiPriority="10" w:qFormat="1"/>
-    <w:lsdException w:name="Closing" w:semiHidden="1" w:unhideWhenUsed="1"/>
-    <w:lsdException w:name="Signature" w:semiHidden="1" w:unhideWhenUsed="1"/>
-    <w:lsdException w:name="Default Paragraph Font" w:semiHidden="1" w:uiPriority="1" w:unhideWhenUsed="1"/>
-    <w:lsdException w:name="Body Text" w:semiHidden="1" w:unhideWhenUsed="1"/>
-    <w:lsdException w:name="Body Text Indent" w:semiHidden="1" w:unhideWhenUsed="1"/>
-    <w:lsdException w:name="List Continue" w:semiHidden="1" w:unhideWhenUsed="1"/>
-    <w:lsdException w:name="List Continue 2" w:semiHidden="1" w:unhideWhenUsed="1"/>
-    <w:lsdException w:name="List Continue 3" w:semiHidden="1" w:unhideWhenUsed="1"/>
-    <w:lsdException w:name="List Continue 4" w:semiHidden="1" w:unhideWhenUsed="1"/>
-    <w:lsdException w:name="List Continue 5" w:semiHidden="1" w:unhideWhenUsed="1"/>
-    <w:lsdException w:name="Message Header" w:semiHidden="1" w:unhideWhenUsed="1"/>
-    <w:lsdException w:name="Subtitle" w:uiPriority="11" w:qFormat="1"/>
-    <w:lsdException w:name="Salutation" w:semiHidden="1" w:unhideWhenUsed="1"/>
-    <w:lsdException w:name="Date" w:semiHidden="1" w:unhideWhenUsed="1"/>
-    <w:lsdException w:name="Body Text First Indent" w:semiHidden="1" w:unhideWhenUsed="1"/>
-    <w:lsdException w:name="Body Text First Indent 2" w:semiHidden="1" w:unhideWhenUsed="1"/>
-    <w:lsdException w:name="Note Heading" w:semiHidden="1" w:unhideWhenUsed="1"/>
-    <w:lsdException w:name="Body Text 2" w:semiHidden="1" w:unhideWhenUsed="1"/>
-    <w:lsdException w:name="Body Text 3" w:semiHidden="1" w:unhideWhenUsed="1"/>
-    <w:lsdException w:name="Body Text Indent 2" w:semiHidden="1" w:unhideWhenUsed="1"/>
-    <w:lsdException w:name="Body Text Indent 3" w:semiHidden="1" w:unhideWhenUsed="1"/>
-    <w:lsdException w:name="Block Text" w:semiHidden="1" w:unhideWhenUsed="1"/>
-    <w:lsdException w:name="Hyperlink" w:semiHidden="1" w:unhideWhenUsed="1"/>
-    <w:lsdException w:name="FollowedHyperlink" w:semiHidden="1" w:unhideWhenUsed="1"/>
-    <w:lsdException w:name="Strong" w:uiPriority="22" w:qFormat="1"/>
-    <w:lsdException w:name="Emphasis" w:uiPriority="20" w:qFormat="1"/>
-    <w:lsdException w:name="Document Map" w:semiHidden="1" w:unhideWhenUsed="1"/>
-    <w:lsdException w:name="Plain Text" w:semiHidden="1" w:unhideWhenUsed="1"/>
-    <w:lsdException w:name="E-mail Signature" w:semiHidden="1" w:unhideWhenUsed="1"/>
-    <w:lsdException w:name="HTML Top of Form" w:semiHidden="1" w:unhideWhenUsed="1"/>
-    <w:lsdException w:name="HTML Bottom of Form" w:semiHidden="1" w:unhideWhenUsed="1"/>
-    <w:lsdException w:name="Normal (Web)" w:semiHidden="1" w:unhideWhenUsed="1"/>
-    <w:lsdException w:name="HTML Acronym" w:semiHidden="1" w:unhideWhenUsed="1"/>
-    <w:lsdException w:name="HTML Address" w:semiHidden="1" w:unhideWhenUsed="1"/>
-    <w:lsdException w:name="HTML Cite" w:semiHidden="1" w:unhideWhenUsed="1"/>
-    <w:lsdException w:name="HTML Code" w:semiHidden="1" w:unhideWhenUsed="1"/>
-    <w:lsdException w:name="HTML Definition" w:semiHidden="1" w:unhideWhenUsed="1"/>
-    <w:lsdException w:name="HTML Keyboard" w:semiHidden="1" w:unhideWhenUsed="1"/>
-    <w:lsdException w:name="HTML Preformatted" w:semiHidden="1" w:unhideWhenUsed="1"/>
-    <w:lsdException w:name="HTML Sample" w:semiHidden="1" w:unhideWhenUsed="1"/>
-    <w:lsdException w:name="HTML Typewriter" w:semiHidden="1" w:unhideWhenUsed="1"/>
-    <w:lsdException w:name="HTML Variable" w:semiHidden="1" w:unhideWhenUsed="1"/>
-    <w:lsdException w:name="Normal Table" w:semiHidden="1" w:unhideWhenUsed="1"/>
-    <w:lsdException w:name="annotation subject" w:semiHidden="1" w:unhideWhenUsed="1"/>
-    <w:lsdException w:name="No List" w:semiHidden="1" w:unhideWhenUsed="1"/>
-    <w:lsdException w:name="Outline List 1" w:semiHidden="1" w:unhideWhenUsed="1"/>
-    <w:lsdException w:name="Outline List 2" w:semiHidden="1" w:unhideWhenUsed="1"/>
-    <w:lsdException w:name="Outline List 3" w:semiHidden="1" w:unhideWhenUsed="1"/>
-    <w:lsdException w:name="Table Simple 1" w:semiHidden="1" w:unhideWhenUsed="1"/>
-    <w:lsdException w:name="Table Simple 2" w:semiHidden="1" w:unhideWhenUsed="1"/>
-    <w:lsdException w:name="Table Simple 3" w:semiHidden="1" w:unhideWhenUsed="1"/>
-    <w:lsdException w:name="Table Classic 1" w:semiHidden="1" w:unhideWhenUsed="1"/>
-    <w:lsdException w:name="Table Classic 2" w:semiHidden="1" w:unhideWhenUsed="1"/>
-    <w:lsdException w:name="Table Classic 3" w:semiHidden="1" w:unhideWhenUsed="1"/>
-    <w:lsdException w:name="Table Classic 4" w:semiHidden="1" w:unhideWhenUsed="1"/>
-    <w:lsdException w:name="Table Colorful 1" w:semiHidden="1" w:unhideWhenUsed="1"/>
-    <w:lsdException w:name="Table Colorful 2" w:semiHidden="1" w:unhideWhenUsed="1"/>
-    <w:lsdException w:name="Table Colorful 3" w:semiHidden="1" w:unhideWhenUsed="1"/>
-    <w:lsdException w:name="Table Columns 1" w:semiHidden="1" w:unhideWhenUsed="1"/>
-    <w:lsdException w:name="Table Columns 2" w:semiHidden="1" w:unhideWhenUsed="1"/>
-    <w:lsdException w:name="Table Columns 3" w:semiHidden="1" w:unhideWhenUsed="1"/>
-    <w:lsdException w:name="Table Columns 4" w:semiHidden="1" w:unhideWhenUsed="1"/>
-    <w:lsdException w:name="Table Columns 5" w:semiHidden="1" w:unhideWhenUsed="1"/>
-    <w:lsdException w:name="Table Grid 1" w:semiHidden="1" w:unhideWhenUsed="1"/>
-    <w:lsdException w:name="Table Grid 2" w:semiHidden="1" w:unhideWhenUsed="1"/>
-    <w:lsdException w:name="Table Grid 3" w:semiHidden="1" w:unhideWhenUsed="1"/>
-    <w:lsdException w:name="Table Grid 4" w:semiHidden="1" w:unhideWhenUsed="1"/>
-    <w:lsdException w:name="Table Grid 5" w:semiHidden="1" w:unhideWhenUsed="1"/>
-    <w:lsdException w:name="Table Grid 6" w:semiHidden="1" w:unhideWhenUsed="1"/>
-    <w:lsdException w:name="Table Grid 7" w:semiHidden="1" w:unhideWhenUsed="1"/>
-    <w:lsdException w:name="Table Grid 8" w:semiHidden="1" w:unhideWhenUsed="1"/>
-    <w:lsdException w:name="Table List 1" w:semiHidden="1" w:unhideWhenUsed="1"/>
-    <w:lsdException w:name="Table List 2" w:semiHidden="1" w:unhideWhenUsed="1"/>
-    <w:lsdException w:name="Table List 3" w:semiHidden="1" w:unhideWhenUsed="1"/>
-    <w:lsdException w:name="Table List 4" w:semiHidden="1" w:unhideWhenUsed="1"/>
-    <w:lsdException w:name="Table List 5" w:semiHidden="1" w:unhideWhenUsed="1"/>
-    <w:lsdException w:name="Table List 6" w:semiHidden="1" w:unhideWhenUsed="1"/>
-    <w:lsdException w:name="Table List 7" w:semiHidden="1" w:unhideWhenUsed="1"/>
-    <w:lsdException w:name="Table List 8" w:semiHidden="1" w:unhideWhenUsed="1"/>
-    <w:lsdException w:name="Table 3D effects 1" w:semiHidden="1" w:unhideWhenUsed="1"/>
-    <w:lsdException w:name="Table 3D effects 2" w:semiHidden="1" w:unhideWhenUsed="1"/>
-    <w:lsdException w:name="Table 3D effects 3" w:semiHidden="1" w:unhideWhenUsed="1"/>
-    <w:lsdException w:name="Table Contemporary" w:semiHidden="1" w:unhideWhenUsed="1"/>
-    <w:lsdException w:name="Table Elegant" w:semiHidden="1" w:unhideWhenUsed="1"/>
-    <w:lsdException w:name="Table Professional" w:semiHidden="1" w:unhideWhenUsed="1"/>
-    <w:lsdException w:name="Table Subtle 1" w:semiHidden="1" w:unhideWhenUsed="1"/>
-    <w:lsdException w:name="Table Subtle 2" w:semiHidden="1" w:unhideWhenUsed="1"/>
-    <w:lsdException w:name="Table Web 1" w:semiHidden="1" w:unhideWhenUsed="1"/>
-    <w:lsdException w:name="Table Web 2" w:semiHidden="1" w:unhideWhenUsed="1"/>
-    <w:lsdException w:name="Table Web 3" w:semiHidden="1" w:unhideWhenUsed="1"/>
-    <w:lsdException w:name="Balloon Text" w:semiHidden="1" w:unhideWhenUsed="1"/>
-    <w:lsdException w:name="Table Grid" w:uiPriority="59"/>
-    <w:lsdException w:name="Table Theme" w:semiHidden="1" w:unhideWhenUsed="1"/>
-    <w:lsdException w:name="Note Level 1" w:semiHidden="1" w:unhideWhenUsed="1"/>
-    <w:lsdException w:name="Note Level 2" w:semiHidden="1" w:unhideWhenUsed="1"/>
-    <w:lsdException w:name="Note Level 3" w:semiHidden="1" w:unhideWhenUsed="1"/>
-    <w:lsdException w:name="Note Level 4" w:semiHidden="1" w:unhideWhenUsed="1"/>
-    <w:lsdException w:name="Note Level 5" w:semiHidden="1" w:unhideWhenUsed="1"/>
-    <w:lsdException w:name="Note Level 6" w:semiHidden="1" w:unhideWhenUsed="1"/>
-    <w:lsdException w:name="Note Level 7" w:semiHidden="1" w:unhideWhenUsed="1"/>
-    <w:lsdException w:name="Note Level 8" w:semiHidden="1" w:unhideWhenUsed="1"/>
-    <w:lsdException w:name="Note Level 9" w:semiHidden="1" w:unhideWhenUsed="1"/>
-    <w:lsdException w:name="Placeholder Text" w:semiHidden="1"/>
-    <w:lsdException w:name="No Spacing" w:uiPriority="1" w:qFormat="1"/>
-    <w:lsdException w:name="Light Shading" w:uiPriority="60"/>
-    <w:lsdException w:name="Light List" w:uiPriority="61"/>
-    <w:lsdException w:name="Light Grid" w:uiPriority="62"/>
-    <w:lsdException w:name="Medium Shading 1" w:uiPriority="63"/>
-    <w:lsdException w:name="Medium Shading 2" w:uiPriority="64"/>
-    <w:lsdException w:name="Medium List 1" w:uiPriority="65"/>
-    <w:lsdException w:name="Medium List 2" w:uiPriority="66"/>
-    <w:lsdException w:name="Medium Grid 1" w:uiPriority="67"/>
-    <w:lsdException w:name="Medium Grid 2" w:uiPriority="68"/>
-    <w:lsdException w:name="Medium Grid 3" w:uiPriority="69"/>
-    <w:lsdException w:name="Dark List" w:uiPriority="70"/>
-    <w:lsdException w:name="Colorful Shading" w:uiPriority="71"/>
-    <w:lsdException w:name="Colorful List" w:uiPriority="72"/>
-    <w:lsdException w:name="Colorful Grid" w:uiPriority="73"/>
-    <w:lsdException w:name="Light Shading Accent 1" w:uiPriority="60"/>
-    <w:lsdException w:name="Light List Accent 1" w:uiPriority="61"/>
-    <w:lsdException w:name="Light Grid Accent 1" w:uiPriority="62"/>
-    <w:lsdException w:name="Medium Shading 1 Accent 1" w:uiPriority="63"/>
-    <w:lsdException w:name="Medium Shading 2 Accent 1" w:uiPriority="64"/>
-    <w:lsdException w:name="Medium List 1 Accent 1" w:uiPriority="65"/>
-    <w:lsdException w:name="Revision" w:semiHidden="1"/>
-    <w:lsdException w:name="List Paragraph" w:uiPriority="34" w:qFormat="1"/>
-    <w:lsdException w:name="Quote" w:uiPriority="29" w:qFormat="1"/>
-    <w:lsdException w:name="Intense Quote" w:uiPriority="30" w:qFormat="1"/>
-    <w:lsdException w:name="Medium List 2 Accent 1" w:uiPriority="66"/>
-    <w:lsdException w:name="Medium Grid 1 Accent 1" w:uiPriority="67"/>
-    <w:lsdException w:name="Medium Grid 2 Accent 1" w:uiPriority="68"/>
-    <w:lsdException w:name="Medium Grid 3 Accent 1" w:uiPriority="69"/>
-    <w:lsdException w:name="Dark List Accent 1" w:uiPriority="70"/>
-    <w:lsdException w:name="Colorful Shading Accent 1" w:uiPriority="71"/>
-    <w:lsdException w:name="Colorful List Accent 1" w:uiPriority="72"/>
-    <w:lsdException w:name="Colorful Grid Accent 1" w:uiPriority="73"/>
-    <w:lsdException w:name="Light Shading Accent 2" w:uiPriority="60"/>
-    <w:lsdException w:name="Light List Accent 2" w:uiPriority="61"/>
-    <w:lsdException w:name="Light Grid Accent 2" w:uiPriority="62"/>
-    <w:lsdException w:name="Medium Shading 1 Accent 2" w:uiPriority="63"/>
-    <w:lsdException w:name="Medium Shading 2 Accent 2" w:uiPriority="64"/>
-    <w:lsdException w:name="Medium List 1 Accent 2" w:uiPriority="65"/>
-    <w:lsdException w:name="Medium List 2 Accent 2" w:uiPriority="66"/>
-    <w:lsdException w:name="Medium Grid 1 Accent 2" w:uiPriority="67"/>
-    <w:lsdException w:name="Medium Grid 2 Accent 2" w:uiPriority="68"/>
-    <w:lsdException w:name="Medium Grid 3 Accent 2" w:uiPriority="69"/>
-    <w:lsdException w:name="Dark List Accent 2" w:uiPriority="70"/>
-    <w:lsdException w:name="Colorful Shading Accent 2" w:uiPriority="71"/>
-    <w:lsdException w:name="Colorful List Accent 2" w:uiPriority="72"/>
-    <w:lsdException w:name="Colorful Grid Accent 2" w:uiPriority="73"/>
-    <w:lsdException w:name="Light Shading Accent 3" w:uiPriority="60"/>
-    <w:lsdException w:name="Light List Accent 3" w:uiPriority="61"/>
-    <w:lsdException w:name="Light Grid Accent 3" w:uiPriority="62"/>
-    <w:lsdException w:name="Medium Shading 1 Accent 3" w:uiPriority="63"/>
-    <w:lsdException w:name="Medium Shading 2 Accent 3" w:uiPriority="64"/>
-    <w:lsdException w:name="Medium List 1 Accent 3" w:uiPriority="65"/>
-    <w:lsdException w:name="Medium List 2 Accent 3" w:uiPriority="66"/>
-    <w:lsdException w:name="Medium Grid 1 Accent 3" w:uiPriority="67"/>
-    <w:lsdException w:name="Medium Grid 2 Accent 3" w:uiPriority="68"/>
-    <w:lsdException w:name="Medium Grid 3 Accent 3" w:uiPriority="69"/>
-    <w:lsdException w:name="Dark List Accent 3" w:uiPriority="70"/>
-    <w:lsdException w:name="Colorful Shading Accent 3" w:uiPriority="71"/>
-    <w:lsdException w:name="Colorful List Accent 3" w:uiPriority="72"/>
-    <w:lsdException w:name="Colorful Grid Accent 3" w:uiPriority="73"/>
-    <w:lsdException w:name="Light Shading Accent 4" w:uiPriority="60"/>
-    <w:lsdException w:name="Light List Accent 4" w:uiPriority="61"/>
-    <w:lsdException w:name="Light Grid Accent 4" w:uiPriority="62"/>
-    <w:lsdException w:name="Medium Shading 1 Accent 4" w:uiPriority="63"/>
-    <w:lsdException w:name="Medium Shading 2 Accent 4" w:uiPriority="64"/>
-    <w:lsdException w:name="Medium List 1 Accent 4" w:uiPriority="65"/>
-    <w:lsdException w:name="Medium List 2 Accent 4" w:uiPriority="66"/>
-    <w:lsdException w:name="Medium Grid 1 Accent 4" w:uiPriority="67"/>
-    <w:lsdException w:name="Medium Grid 2 Accent 4" w:uiPriority="68"/>
-    <w:lsdException w:name="Medium Grid 3 Accent 4" w:uiPriority="69"/>
-    <w:lsdException w:name="Dark List Accent 4" w:uiPriority="70"/>
-    <w:lsdException w:name="Colorful Shading Accent 4" w:uiPriority="71"/>
-    <w:lsdException w:name="Colorful List Accent 4" w:uiPriority="72"/>
-    <w:lsdException w:name="Colorful Grid Accent 4" w:uiPriority="73"/>
-    <w:lsdException w:name="Light Shading Accent 5" w:uiPriority="60"/>
-    <w:lsdException w:name="Light List Accent 5" w:uiPriority="61"/>
-    <w:lsdException w:name="Light Grid Accent 5" w:uiPriority="62"/>
-    <w:lsdException w:name="Medium Shading 1 Accent 5" w:uiPriority="63"/>
-    <w:lsdException w:name="Medium Shading 2 Accent 5" w:uiPriority="64"/>
-    <w:lsdException w:name="Medium List 1 Accent 5" w:uiPriority="65"/>
-    <w:lsdException w:name="Medium List 2 Accent 5" w:uiPriority="66"/>
-    <w:lsdException w:name="Medium Grid 1 Accent 5" w:uiPriority="67"/>
-    <w:lsdException w:name="Medium Grid 2 Accent 5" w:uiPriority="68"/>
-    <w:lsdException w:name="Medium Grid 3 Accent 5" w:uiPriority="69"/>
-    <w:lsdException w:name="Dark List Accent 5" w:uiPriority="70"/>
-    <w:lsdException w:name="Colorful Shading Accent 5" w:uiPriority="71"/>
-    <w:lsdException w:name="Colorful List Accent 5" w:uiPriority="72"/>
-    <w:lsdException w:name="Colorful Grid Accent 5" w:uiPriority="73"/>
-    <w:lsdException w:name="Light Shading Accent 6" w:uiPriority="60"/>
-    <w:lsdException w:name="Light List Accent 6" w:uiPriority="61"/>
-    <w:lsdException w:name="Light Grid Accent 6" w:uiPriority="62"/>
-    <w:lsdException w:name="Medium Shading 1 Accent 6" w:uiPriority="63"/>
-    <w:lsdException w:name="Medium Shading 2 Accent 6" w:uiPriority="64"/>
-    <w:lsdException w:name="Medium List 1 Accent 6" w:uiPriority="65"/>
-    <w:lsdException w:name="Medium List 2 Accent 6" w:uiPriority="66"/>
-    <w:lsdException w:name="Medium Grid 1 Accent 6" w:uiPriority="67"/>
-    <w:lsdException w:name="Medium Grid 2 Accent 6" w:uiPriority="68"/>
-    <w:lsdException w:name="Medium Grid 3 Accent 6" w:uiPriority="69"/>
-    <w:lsdException w:name="Dark List Accent 6" w:uiPriority="70"/>
-    <w:lsdException w:name="Colorful Shading Accent 6" w:uiPriority="71"/>
-    <w:lsdException w:name="Colorful List Accent 6" w:uiPriority="72"/>
-    <w:lsdException w:name="Colorful Grid Accent 6" w:uiPriority="73"/>
-    <w:lsdException w:name="Subtle Emphasis" w:uiPriority="19" w:qFormat="1"/>
-    <w:lsdException w:name="Intense Emphasis" w:uiPriority="21" w:qFormat="1"/>
-    <w:lsdException w:name="Subtle Reference" w:uiPriority="31" w:qFormat="1"/>
-    <w:lsdException w:name="Intense Reference" w:uiPriority="32" w:qFormat="1"/>
-    <w:lsdException w:name="Book Title" w:uiPriority="33" w:qFormat="1"/>
-    <w:lsdException w:name="Bibliography" w:semiHidden="1" w:uiPriority="37" w:unhideWhenUsed="1"/>
-    <w:lsdException w:name="TOC Heading" w:semiHidden="1" w:uiPriority="39" w:unhideWhenUsed="1" w:qFormat="1"/>
-    <w:lsdException w:name="Plain Table 1" w:uiPriority="41"/>
-    <w:lsdException w:name="Plain Table 2" w:uiPriority="42"/>
-    <w:lsdException w:name="Plain Table 3" w:uiPriority="43"/>
-    <w:lsdException w:name="Plain Table 4" w:uiPriority="44"/>
-    <w:lsdException w:name="Plain Table 5" w:uiPriority="45"/>
-    <w:lsdException w:name="Grid Table Light" w:uiPriority="40"/>
-    <w:lsdException w:name="Grid Table 1 Light" w:uiPriority="46"/>
-    <w:lsdException w:name="Grid Table 2" w:uiPriority="47"/>
-    <w:lsdException w:name="Grid Table 3" w:uiPriority="48"/>
-    <w:lsdException w:name="Grid Table 4" w:uiPriority="49"/>
-    <w:lsdException w:name="Grid Table 5 Dark" w:uiPriority="50"/>
-    <w:lsdException w:name="Grid Table 6 Colorful" w:uiPriority="51"/>
-    <w:lsdException w:name="Grid Table 7 Colorful" w:uiPriority="52"/>
-    <w:lsdException w:name="Grid Table 1 Light Accent 1" w:uiPriority="46"/>
-    <w:lsdException w:name="Grid Table 2 Accent 1" w:uiPriority="47"/>
-    <w:lsdException w:name="Grid Table 3 Accent 1" w:uiPriority="48"/>
-    <w:lsdException w:name="Grid Table 4 Accent 1" w:uiPriority="49"/>
-    <w:lsdException w:name="Grid Table 5 Dark Accent 1" w:uiPriority="50"/>
-    <w:lsdException w:name="Grid Table 6 Colorful Accent 1" w:uiPriority="51"/>
-    <w:lsdException w:name="Grid Table 7 Colorful Accent 1" w:uiPriority="52"/>
-    <w:lsdException w:name="Grid Table 1 Light Accent 2" w:uiPriority="46"/>
-    <w:lsdException w:name="Grid Table 2 Accent 2" w:uiPriority="47"/>
-    <w:lsdException w:name="Grid Table 3 Accent 2" w:uiPriority="48"/>
-    <w:lsdException w:name="Grid Table 4 Accent 2" w:uiPriority="49"/>
-    <w:lsdException w:name="Grid Table 5 Dark Accent 2" w:uiPriority="50"/>
-    <w:lsdException w:name="Grid Table 6 Colorful Accent 2" w:uiPriority="51"/>
-    <w:lsdException w:name="Grid Table 7 Colorful Accent 2" w:uiPriority="52"/>
-    <w:lsdException w:name="Grid Table 1 Light Accent 3" w:uiPriority="46"/>
-    <w:lsdException w:name="Grid Table 2 Accent 3" w:uiPriority="47"/>
-    <w:lsdException w:name="Grid Table 3 Accent 3" w:uiPriority="48"/>
-    <w:lsdException w:name="Grid Table 4 Accent 3" w:uiPriority="49"/>
-    <w:lsdException w:name="Grid Table 5 Dark Accent 3" w:uiPriority="50"/>
-    <w:lsdException w:name="Grid Table 6 Colorful Accent 3" w:uiPriority="51"/>
-    <w:lsdException w:name="Grid Table 7 Colorful Accent 3" w:uiPriority="52"/>
-    <w:lsdException w:name="Grid Table 1 Light Accent 4" w:uiPriority="46"/>
-    <w:lsdException w:name="Grid Table 2 Accent 4" w:uiPriority="47"/>
-    <w:lsdException w:name="Grid Table 3 Accent 4" w:uiPriority="48"/>
-    <w:lsdException w:name="Grid Table 4 Accent 4" w:uiPriority="49"/>
-    <w:lsdException w:name="Grid Table 5 Dark Accent 4" w:uiPriority="50"/>
-    <w:lsdException w:name="Grid Table 6 Colorful Accent 4" w:uiPriority="51"/>
-    <w:lsdException w:name="Grid Table 7 Colorful Accent 4" w:uiPriority="52"/>
-    <w:lsdException w:name="Grid Table 1 Light Accent 5" w:uiPriority="46"/>
-    <w:lsdException w:name="Grid Table 2 Accent 5" w:uiPriority="47"/>
-    <w:lsdException w:name="Grid Table 3 Accent 5" w:uiPriority="48"/>
-    <w:lsdException w:name="Grid Table 4 Accent 5" w:uiPriority="49"/>
-    <w:lsdException w:name="Grid Table 5 Dark Accent 5" w:uiPriority="50"/>
-    <w:lsdException w:name="Grid Table 6 Colorful Accent 5" w:uiPriority="51"/>
-    <w:lsdException w:name="Grid Table 7 Colorful Accent 5" w:uiPriority="52"/>
-    <w:lsdException w:name="Grid Table 1 Light Accent 6" w:uiPriority="46"/>
-    <w:lsdException w:name="Grid Table 2 Accent 6" w:uiPriority="47"/>
-    <w:lsdException w:name="Grid Table 3 Accent 6" w:uiPriority="48"/>
-    <w:lsdException w:name="Grid Table 4 Accent 6" w:uiPriority="49"/>
-    <w:lsdException w:name="Grid Table 5 Dark Accent 6" w:uiPriority="50"/>
-    <w:lsdException w:name="Grid Table 6 Colorful Accent 6" w:uiPriority="51"/>
-    <w:lsdException w:name="Grid Table 7 Colorful Accent 6" w:uiPriority="52"/>
-    <w:lsdException w:name="List Table 1 Light" w:uiPriority="46"/>
-    <w:lsdException w:name="List Table 2" w:uiPriority="47"/>
-    <w:lsdException w:name="List Table 3" w:uiPriority="48"/>
-    <w:lsdException w:name="List Table 4" w:uiPriority="49"/>
-    <w:lsdException w:name="List Table 5 Dark" w:uiPriority="50"/>
-    <w:lsdException w:name="List Table 6 Colorful" w:uiPriority="51"/>
-    <w:lsdException w:name="List Table 7 Colorful" w:uiPriority="52"/>
-    <w:lsdException w:name="List Table 1 Light Accent 1" w:uiPriority="46"/>
-    <w:lsdException w:name="List Table 2 Accent 1" w:uiPriority="47"/>
-    <w:lsdException w:name="List Table 3 Accent 1" w:uiPriority="48"/>
-    <w:lsdException w:name="List Table 4 Accent 1" w:uiPriority="49"/>
-    <w:lsdException w:name="List Table 5 Dark Accent 1" w:uiPriority="50"/>
-    <w:lsdException w:name="List Table 6 Colorful Accent 1" w:uiPriority="51"/>
-    <w:lsdException w:name="List Table 7 Colorful Accent 1" w:uiPriority="52"/>
-    <w:lsdException w:name="List Table 1 Light Accent 2" w:uiPriority="46"/>
-    <w:lsdException w:name="List Table 2 Accent 2" w:uiPriority="47"/>
-    <w:lsdException w:name="List Table 3 Accent 2" w:uiPriority="48"/>
-    <w:lsdException w:name="List Table 4 Accent 2" w:uiPriority="49"/>
-    <w:lsdException w:name="List Table 5 Dark Accent 2" w:uiPriority="50"/>
-    <w:lsdException w:name="List Table 6 Colorful Accent 2" w:uiPriority="51"/>
-    <w:lsdException w:name="List Table 7 Colorful Accent 2" w:uiPriority="52"/>
-    <w:lsdException w:name="List Table 1 Light Accent 3" w:uiPriority="46"/>
-    <w:lsdException w:name="List Table 2 Accent 3" w:uiPriority="47"/>
-    <w:lsdException w:name="List Table 3 Accent 3" w:uiPriority="48"/>
-    <w:lsdException w:name="List Table 4 Accent 3" w:uiPriority="49"/>
-    <w:lsdException w:name="List Table 5 Dark Accent 3" w:uiPriority="50"/>
-    <w:lsdException w:name="List Table 6 Colorful Accent 3" w:uiPriority="51"/>
-    <w:lsdException w:name="List Table 7 Colorful Accent 3" w:uiPriority="52"/>
-    <w:lsdException w:name="List Table 1 Light Accent 4" w:uiPriority="46"/>
-    <w:lsdException w:name="List Table 2 Accent 4" w:uiPriority="47"/>
-    <w:lsdException w:name="List Table 3 Accent 4" w:uiPriority="48"/>
-    <w:lsdException w:name="List Table 4 Accent 4" w:uiPriority="49"/>
-    <w:lsdException w:name="List Table 5 Dark Accent 4" w:uiPriority="50"/>
-    <w:lsdException w:name="List Table 6 Colorful Accent 4" w:uiPriority="51"/>
-    <w:lsdException w:name="List Table 7 Colorful Accent 4" w:uiPriority="52"/>
-    <w:lsdException w:name="List Table 1 Light Accent 5" w:uiPriority="46"/>
-    <w:lsdException w:name="List Table 2 Accent 5" w:uiPriority="47"/>
-    <w:lsdException w:name="List Table 3 Accent 5" w:uiPriority="48"/>
-    <w:lsdException w:name="List Table 4 Accent 5" w:uiPriority="49"/>
-    <w:lsdException w:name="List Table 5 Dark Accent 5" w:uiPriority="50"/>
-    <w:lsdException w:name="List Table 6 Colorful Accent 5" w:uiPriority="51"/>
-    <w:lsdException w:name="List Table 7 Colorful Accent 5" w:uiPriority="52"/>
-    <w:lsdException w:name="List Table 1 Light Accent 6" w:uiPriority="46"/>
-    <w:lsdException w:name="List Table 2 Accent 6" w:uiPriority="47"/>
-    <w:lsdException w:name="List Table 3 Accent 6" w:uiPriority="48"/>
-    <w:lsdException w:name="List Table 4 Accent 6" w:uiPriority="49"/>
-    <w:lsdException w:name="List Table 5 Dark Accent 6" w:uiPriority="50"/>
-    <w:lsdException w:name="List Table 6 Colorful Accent 6" w:uiPriority="51"/>
-    <w:lsdException w:name="List Table 7 Colorful Accent 6" w:uiPriority="52"/>
+  <w:latentStyles w:defLockedState="0" w:defUIPriority="99" w:defSemiHidden="1" w:defUnhideWhenUsed="1" w:defQFormat="0" w:count="267">
+    <w:lsdException w:name="Normal" w:semiHidden="0" w:uiPriority="0" w:unhideWhenUsed="0" w:qFormat="1"/>
+    <w:lsdException w:name="heading 1" w:semiHidden="0" w:uiPriority="9" w:unhideWhenUsed="0" w:qFormat="1"/>
+    <w:lsdException w:name="heading 2" w:uiPriority="9" w:qFormat="1"/>
+    <w:lsdException w:name="heading 3" w:uiPriority="9" w:qFormat="1"/>
+    <w:lsdException w:name="heading 4" w:uiPriority="9" w:qFormat="1"/>
+    <w:lsdException w:name="heading 5" w:uiPriority="9" w:qFormat="1"/>
+    <w:lsdException w:name="heading 6" w:uiPriority="9" w:qFormat="1"/>
+    <w:lsdException w:name="heading 7" w:uiPriority="9" w:qFormat="1"/>
+    <w:lsdException w:name="heading 8" w:uiPriority="9" w:qFormat="1"/>
+    <w:lsdException w:name="heading 9" w:uiPriority="9" w:qFormat="1"/>
+    <w:lsdException w:name="toc 1" w:uiPriority="39"/>
+    <w:lsdException w:name="toc 2" w:uiPriority="39"/>
+    <w:lsdException w:name="toc 3" w:uiPriority="39"/>
+    <w:lsdException w:name="toc 4" w:uiPriority="39"/>
+    <w:lsdException w:name="toc 5" w:uiPriority="39"/>
+    <w:lsdException w:name="toc 6" w:uiPriority="39"/>
+    <w:lsdException w:name="toc 7" w:uiPriority="39"/>
+    <w:lsdException w:name="toc 8" w:uiPriority="39"/>
+    <w:lsdException w:name="toc 9" w:uiPriority="39"/>
+    <w:lsdException w:name="annotation text" w:uiPriority="0"/>
+    <w:lsdException w:name="caption" w:uiPriority="35" w:qFormat="1"/>
+    <w:lsdException w:name="annotation reference" w:uiPriority="0"/>
+    <w:lsdException w:name="Title" w:semiHidden="0" w:uiPriority="10" w:unhideWhenUsed="0" w:qFormat="1"/>
+    <w:lsdException w:name="Default Paragraph Font" w:uiPriority="1"/>
+    <w:lsdException w:name="Subtitle" w:semiHidden="0" w:uiPriority="11" w:unhideWhenUsed="0" w:qFormat="1"/>
+    <w:lsdException w:name="Strong" w:semiHidden="0" w:uiPriority="22" w:unhideWhenUsed="0" w:qFormat="1"/>
+    <w:lsdException w:name="Emphasis" w:semiHidden="0" w:uiPriority="20" w:unhideWhenUsed="0" w:qFormat="1"/>
+    <w:lsdException w:name="Table Grid" w:semiHidden="0" w:uiPriority="59" w:unhideWhenUsed="0"/>
+    <w:lsdException w:name="Placeholder Text" w:unhideWhenUsed="0"/>
+    <w:lsdException w:name="No Spacing" w:semiHidden="0" w:uiPriority="1" w:unhideWhenUsed="0" w:qFormat="1"/>
+    <w:lsdException w:name="Light Shading" w:semiHidden="0" w:uiPriority="60" w:unhideWhenUsed="0"/>
+    <w:lsdException w:name="Light List" w:semiHidden="0" w:uiPriority="61" w:unhideWhenUsed="0"/>
+    <w:lsdException w:name="Light Grid" w:semiHidden="0" w:uiPriority="62" w:unhideWhenUsed="0"/>
+    <w:lsdException w:name="Medium Shading 1" w:semiHidden="0" w:uiPriority="63" w:unhideWhenUsed="0"/>
+    <w:lsdException w:name="Medium Shading 2" w:semiHidden="0" w:uiPriority="64" w:unhideWhenUsed="0"/>
+    <w:lsdException w:name="Medium List 1" w:semiHidden="0" w:uiPriority="65" w:unhideWhenUsed="0"/>
+    <w:lsdException w:name="Medium List 2" w:semiHidden="0" w:uiPriority="66" w:unhideWhenUsed="0"/>
+    <w:lsdException w:name="Medium Grid 1" w:semiHidden="0" w:uiPriority="67" w:unhideWhenUsed="0"/>
+    <w:lsdException w:name="Medium Grid 2" w:semiHidden="0" w:uiPriority="68" w:unhideWhenUsed="0"/>
+    <w:lsdException w:name="Medium Grid 3" w:semiHidden="0" w:uiPriority="69" w:unhideWhenUsed="0"/>
+    <w:lsdException w:name="Dark List" w:semiHidden="0" w:uiPriority="70" w:unhideWhenUsed="0"/>
+    <w:lsdException w:name="Colorful Shading" w:semiHidden="0" w:uiPriority="71" w:unhideWhenUsed="0"/>
+    <w:lsdException w:name="Colorful List" w:semiHidden="0" w:uiPriority="72" w:unhideWhenUsed="0"/>
+    <w:lsdException w:name="Colorful Grid" w:semiHidden="0" w:uiPriority="73" w:unhideWhenUsed="0"/>
+    <w:lsdException w:name="Light Shading Accent 1" w:semiHidden="0" w:uiPriority="60" w:unhideWhenUsed="0"/>
+    <w:lsdException w:name="Light List Accent 1" w:semiHidden="0" w:uiPriority="61" w:unhideWhenUsed="0"/>
+    <w:lsdException w:name="Light Grid Accent 1" w:semiHidden="0" w:uiPriority="62" w:unhideWhenUsed="0"/>
+    <w:lsdException w:name="Medium Shading 1 Accent 1" w:semiHidden="0" w:uiPriority="63" w:unhideWhenUsed="0"/>
+    <w:lsdException w:name="Medium Shading 2 Accent 1" w:semiHidden="0" w:uiPriority="64" w:unhideWhenUsed="0"/>
+    <w:lsdException w:name="Medium List 1 Accent 1" w:semiHidden="0" w:uiPriority="65" w:unhideWhenUsed="0"/>
+    <w:lsdException w:name="Revision" w:unhideWhenUsed="0"/>
+    <w:lsdException w:name="List Paragraph" w:semiHidden="0" w:uiPriority="34" w:unhideWhenUsed="0" w:qFormat="1"/>
+    <w:lsdException w:name="Quote" w:semiHidden="0" w:uiPriority="29" w:unhideWhenUsed="0" w:qFormat="1"/>
+    <w:lsdException w:name="Intense Quote" w:semiHidden="0" w:uiPriority="30" w:unhideWhenUsed="0" w:qFormat="1"/>
+    <w:lsdException w:name="Medium List 2 Accent 1" w:semiHidden="0" w:uiPriority="66" w:unhideWhenUsed="0"/>
+    <w:lsdException w:name="Medium Grid 1 Accent 1" w:semiHidden="0" w:uiPriority="67" w:unhideWhenUsed="0"/>
+    <w:lsdException w:name="Medium Grid 2 Accent 1" w:semiHidden="0" w:uiPriority="68" w:unhideWhenUsed="0"/>
+    <w:lsdException w:name="Medium Grid 3 Accent 1" w:semiHidden="0" w:uiPriority="69" w:unhideWhenUsed="0"/>
+    <w:lsdException w:name="Dark List Accent 1" w:semiHidden="0" w:uiPriority="70" w:unhideWhenUsed="0"/>
+    <w:lsdException w:name="Colorful Shading Accent 1" w:semiHidden="0" w:uiPriority="71" w:unhideWhenUsed="0"/>
+    <w:lsdException w:name="Colorful List Accent 1" w:semiHidden="0" w:uiPriority="72" w:unhideWhenUsed="0"/>
+    <w:lsdException w:name="Colorful Grid Accent 1" w:semiHidden="0" w:uiPriority="73" w:unhideWhenUsed="0"/>
+    <w:lsdException w:name="Light Shading Accent 2" w:semiHidden="0" w:uiPriority="60" w:unhideWhenUsed="0"/>
+    <w:lsdException w:name="Light List Accent 2" w:semiHidden="0" w:uiPriority="61" w:unhideWhenUsed="0"/>
+    <w:lsdException w:name="Light Grid Accent 2" w:semiHidden="0" w:uiPriority="62" w:unhideWhenUsed="0"/>
+    <w:lsdException w:name="Medium Shading 1 Accent 2" w:semiHidden="0" w:uiPriority="63" w:unhideWhenUsed="0"/>
+    <w:lsdException w:name="Medium Shading 2 Accent 2" w:semiHidden="0" w:uiPriority="64" w:unhideWhenUsed="0"/>
+    <w:lsdException w:name="Medium List 1 Accent 2" w:semiHidden="0" w:uiPriority="65" w:unhideWhenUsed="0"/>
+    <w:lsdException w:name="Medium List 2 Accent 2" w:semiHidden="0" w:uiPriority="66" w:unhideWhenUsed="0"/>
+    <w:lsdException w:name="Medium Grid 1 Accent 2" w:semiHidden="0" w:uiPriority="67" w:unhideWhenUsed="0"/>
+    <w:lsdException w:name="Medium Grid 2 Accent 2" w:semiHidden="0" w:uiPriority="68" w:unhideWhenUsed="0"/>
+    <w:lsdException w:name="Medium Grid 3 Accent 2" w:semiHidden="0" w:uiPriority="69" w:unhideWhenUsed="0"/>
+    <w:lsdException w:name="Dark List Accent 2" w:semiHidden="0" w:uiPriority="70" w:unhideWhenUsed="0"/>
+    <w:lsdException w:name="Colorful Shading Accent 2" w:semiHidden="0" w:uiPriority="71" w:unhideWhenUsed="0"/>
+    <w:lsdException w:name="Colorful List Accent 2" w:semiHidden="0" w:uiPriority="72" w:unhideWhenUsed="0"/>
+    <w:lsdException w:name="Colorful Grid Accent 2" w:semiHidden="0" w:uiPriority="73" w:unhideWhenUsed="0"/>
+    <w:lsdException w:name="Light Shading Accent 3" w:semiHidden="0" w:uiPriority="60" w:unhideWhenUsed="0"/>
+    <w:lsdException w:name="Light List Accent 3" w:semiHidden="0" w:uiPriority="61" w:unhideWhenUsed="0"/>
+    <w:lsdException w:name="Light Grid Accent 3" w:semiHidden="0" w:uiPriority="62" w:unhideWhenUsed="0"/>
+    <w:lsdException w:name="Medium Shading 1 Accent 3" w:semiHidden="0" w:uiPriority="63" w:unhideWhenUsed="0"/>
+    <w:lsdException w:name="Medium Shading 2 Accent 3" w:semiHidden="0" w:uiPriority="64" w:unhideWhenUsed="0"/>
+    <w:lsdException w:name="Medium List 1 Accent 3" w:semiHidden="0" w:uiPriority="65" w:unhideWhenUsed="0"/>
+    <w:lsdException w:name="Medium List 2 Accent 3" w:semiHidden="0" w:uiPriority="66" w:unhideWhenUsed="0"/>
+    <w:lsdException w:name="Medium Grid 1 Accent 3" w:semiHidden="0" w:uiPriority="67" w:unhideWhenUsed="0"/>
+    <w:lsdException w:name="Medium Grid 2 Accent 3" w:semiHidden="0" w:uiPriority="68" w:unhideWhenUsed="0"/>
+    <w:lsdException w:name="Medium Grid 3 Accent 3" w:semiHidden="0" w:uiPriority="69" w:unhideWhenUsed="0"/>
+    <w:lsdException w:name="Dark List Accent 3" w:semiHidden="0" w:uiPriority="70" w:unhideWhenUsed="0"/>
+    <w:lsdException w:name="Colorful Shading Accent 3" w:semiHidden="0" w:uiPriority="71" w:unhideWhenUsed="0"/>
+    <w:lsdException w:name="Colorful List Accent 3" w:semiHidden="0" w:uiPriority="72" w:unhideWhenUsed="0"/>
+    <w:lsdException w:name="Colorful Grid Accent 3" w:semiHidden="0" w:uiPriority="73" w:unhideWhenUsed="0"/>
+    <w:lsdException w:name="Light Shading Accent 4" w:semiHidden="0" w:uiPriority="60" w:unhideWhenUsed="0"/>
+    <w:lsdException w:name="Light List Accent 4" w:semiHidden="0" w:uiPriority="61" w:unhideWhenUsed="0"/>
+    <w:lsdException w:name="Light Grid Accent 4" w:semiHidden="0" w:uiPriority="62" w:unhideWhenUsed="0"/>
+    <w:lsdException w:name="Medium Shading 1 Accent 4" w:semiHidden="0" w:uiPriority="63" w:unhideWhenUsed="0"/>
+    <w:lsdException w:name="Medium Shading 2 Accent 4" w:semiHidden="0" w:uiPriority="64" w:unhideWhenUsed="0"/>
+    <w:lsdException w:name="Medium List 1 Accent 4" w:semiHidden="0" w:uiPriority="65" w:unhideWhenUsed="0"/>
+    <w:lsdException w:name="Medium List 2 Accent 4" w:semiHidden="0" w:uiPriority="66" w:unhideWhenUsed="0"/>
+    <w:lsdException w:name="Medium Grid 1 Accent 4" w:semiHidden="0" w:uiPriority="67" w:unhideWhenUsed="0"/>
+    <w:lsdException w:name="Medium Grid 2 Accent 4" w:semiHidden="0" w:uiPriority="68" w:unhideWhenUsed="0"/>
+    <w:lsdException w:name="Medium Grid 3 Accent 4" w:semiHidden="0" w:uiPriority="69" w:unhideWhenUsed="0"/>
+    <w:lsdException w:name="Dark List Accent 4" w:semiHidden="0" w:uiPriority="70" w:unhideWhenUsed="0"/>
+    <w:lsdException w:name="Colorful Shading Accent 4" w:semiHidden="0" w:uiPriority="71" w:unhideWhenUsed="0"/>
+    <w:lsdException w:name="Colorful List Accent 4" w:semiHidden="0" w:uiPriority="72" w:unhideWhenUsed="0"/>
+    <w:lsdException w:name="Colorful Grid Accent 4" w:semiHidden="0" w:uiPriority="73" w:unhideWhenUsed="0"/>
+    <w:lsdException w:name="Light Shading Accent 5" w:semiHidden="0" w:uiPriority="60" w:unhideWhenUsed="0"/>
+    <w:lsdException w:name="Light List Accent 5" w:semiHidden="0" w:uiPriority="61" w:unhideWhenUsed="0"/>
+    <w:lsdException w:name="Light Grid Accent 5" w:semiHidden="0" w:uiPriority="62" w:unhideWhenUsed="0"/>
+    <w:lsdException w:name="Medium Shading 1 Accent 5" w:semiHidden="0" w:uiPriority="63" w:unhideWhenUsed="0"/>
+    <w:lsdException w:name="Medium Shading 2 Accent 5" w:semiHidden="0" w:uiPriority="64" w:unhideWhenUsed="0"/>
+    <w:lsdException w:name="Medium List 1 Accent 5" w:semiHidden="0" w:uiPriority="65" w:unhideWhenUsed="0"/>
+    <w:lsdException w:name="Medium List 2 Accent 5" w:semiHidden="0" w:uiPriority="66" w:unhideWhenUsed="0"/>
+    <w:lsdException w:name="Medium Grid 1 Accent 5" w:semiHidden="0" w:uiPriority="67" w:unhideWhenUsed="0"/>
+    <w:lsdException w:name="Medium Grid 2 Accent 5" w:semiHidden="0" w:uiPriority="68" w:unhideWhenUsed="0"/>
+    <w:lsdException w:name="Medium Grid 3 Accent 5" w:semiHidden="0" w:uiPriority="69" w:unhideWhenUsed="0"/>
+    <w:lsdException w:name="Dark List Accent 5" w:semiHidden="0" w:uiPriority="70" w:unhideWhenUsed="0"/>
+    <w:lsdException w:name="Colorful Shading Accent 5" w:semiHidden="0" w:uiPriority="71" w:unhideWhenUsed="0"/>
+    <w:lsdException w:name="Colorful List Accent 5" w:semiHidden="0" w:uiPriority="72" w:unhideWhenUsed="0"/>
+    <w:lsdException w:name="Colorful Grid Accent 5" w:semiHidden="0" w:uiPriority="73" w:unhideWhenUsed="0"/>
+    <w:lsdException w:name="Light Shading Accent 6" w:semiHidden="0" w:uiPriority="60" w:unhideWhenUsed="0"/>
+    <w:lsdException w:name="Light List Accent 6" w:semiHidden="0" w:uiPriority="61" w:unhideWhenUsed="0"/>
+    <w:lsdException w:name="Light Grid Accent 6" w:semiHidden="0" w:uiPriority="62" w:unhideWhenUsed="0"/>
+    <w:lsdException w:name="Medium Shading 1 Accent 6" w:semiHidden="0" w:uiPriority="63" w:unhideWhenUsed="0"/>
+    <w:lsdException w:name="Medium Shading 2 Accent 6" w:semiHidden="0" w:uiPriority="64" w:unhideWhenUsed="0"/>
+    <w:lsdException w:name="Medium List 1 Accent 6" w:semiHidden="0" w:uiPriority="65" w:unhideWhenUsed="0"/>
+    <w:lsdException w:name="Medium List 2 Accent 6" w:semiHidden="0" w:uiPriority="66" w:unhideWhenUsed="0"/>
+    <w:lsdException w:name="Medium Grid 1 Accent 6" w:semiHidden="0" w:uiPriority="67" w:unhideWhenUsed="0"/>
+    <w:lsdException w:name="Medium Grid 2 Accent 6" w:semiHidden="0" w:uiPriority="68" w:unhideWhenUsed="0"/>
+    <w:lsdException w:name="Medium Grid 3 Accent 6" w:semiHidden="0" w:uiPriority="69" w:unhideWhenUsed="0"/>
+    <w:lsdException w:name="Dark List Accent 6" w:semiHidden="0" w:uiPriority="70" w:unhideWhenUsed="0"/>
+    <w:lsdException w:name="Colorful Shading Accent 6" w:semiHidden="0" w:uiPriority="71" w:unhideWhenUsed="0"/>
+    <w:lsdException w:name="Colorful List Accent 6" w:semiHidden="0" w:uiPriority="72" w:unhideWhenUsed="0"/>
+    <w:lsdException w:name="Colorful Grid Accent 6" w:semiHidden="0" w:uiPriority="73" w:unhideWhenUsed="0"/>
+    <w:lsdException w:name="Subtle Emphasis" w:semiHidden="0" w:uiPriority="19" w:unhideWhenUsed="0" w:qFormat="1"/>
+    <w:lsdException w:name="Intense Emphasis" w:semiHidden="0" w:uiPriority="21" w:unhideWhenUsed="0" w:qFormat="1"/>
+    <w:lsdException w:name="Subtle Reference" w:semiHidden="0" w:uiPriority="31" w:unhideWhenUsed="0" w:qFormat="1"/>
+    <w:lsdException w:name="Intense Reference" w:semiHidden="0" w:uiPriority="32" w:unhideWhenUsed="0" w:qFormat="1"/>
+    <w:lsdException w:name="Book Title" w:semiHidden="0" w:uiPriority="33" w:unhideWhenUsed="0" w:qFormat="1"/>
+    <w:lsdException w:name="Bibliography" w:uiPriority="37"/>
+    <w:lsdException w:name="TOC Heading" w:uiPriority="39" w:qFormat="1"/>
   </w:latentStyles>
   <w:style w:type="paragraph" w:default="1" w:styleId="Normal">
     <w:name w:val="Normal"/>
@@ -3424,7 +3570,6 @@
       <w:spacing w:after="0" w:line="240" w:lineRule="auto"/>
     </w:pPr>
     <w:tblPr>
-      <w:tblInd w:w="0" w:type="dxa"/>
       <w:tblBorders>
         <w:top w:val="single" w:sz="4" w:space="0" w:color="auto"/>
         <w:left w:val="single" w:sz="4" w:space="0" w:color="auto"/>
@@ -3433,12 +3578,849 @@
         <w:insideH w:val="single" w:sz="4" w:space="0" w:color="auto"/>
         <w:insideV w:val="single" w:sz="4" w:space="0" w:color="auto"/>
       </w:tblBorders>
+    </w:tblPr>
+  </w:style>
+  <w:style w:type="paragraph" w:customStyle="1" w:styleId="Coptic">
+    <w:name w:val="Coptic"/>
+    <w:basedOn w:val="Normal"/>
+    <w:link w:val="CopticChar"/>
+    <w:qFormat/>
+    <w:rsid w:val="00A511D4"/>
+    <w:rPr>
+      <w:rFonts w:ascii="FreeSerifAvvaShenouda" w:hAnsi="FreeSerifAvvaShenouda"/>
+    </w:rPr>
+  </w:style>
+  <w:style w:type="paragraph" w:styleId="BalloonText">
+    <w:name w:val="Balloon Text"/>
+    <w:basedOn w:val="Normal"/>
+    <w:link w:val="BalloonTextChar"/>
+    <w:uiPriority w:val="99"/>
+    <w:semiHidden/>
+    <w:unhideWhenUsed/>
+    <w:rsid w:val="00C35319"/>
+    <w:pPr>
+      <w:spacing w:after="0" w:line="240" w:lineRule="auto"/>
+    </w:pPr>
+    <w:rPr>
+      <w:rFonts w:ascii="Tahoma" w:hAnsi="Tahoma" w:cs="Tahoma"/>
+      <w:sz w:val="16"/>
+      <w:szCs w:val="16"/>
+    </w:rPr>
+  </w:style>
+  <w:style w:type="character" w:customStyle="1" w:styleId="CopticChar">
+    <w:name w:val="Coptic Char"/>
+    <w:basedOn w:val="DefaultParagraphFont"/>
+    <w:link w:val="Coptic"/>
+    <w:rsid w:val="00A511D4"/>
+    <w:rPr>
+      <w:rFonts w:ascii="FreeSerifAvvaShenouda" w:hAnsi="FreeSerifAvvaShenouda"/>
+    </w:rPr>
+  </w:style>
+  <w:style w:type="character" w:customStyle="1" w:styleId="BalloonTextChar">
+    <w:name w:val="Balloon Text Char"/>
+    <w:basedOn w:val="DefaultParagraphFont"/>
+    <w:link w:val="BalloonText"/>
+    <w:uiPriority w:val="99"/>
+    <w:semiHidden/>
+    <w:rsid w:val="00C35319"/>
+    <w:rPr>
+      <w:rFonts w:ascii="Tahoma" w:hAnsi="Tahoma" w:cs="Tahoma"/>
+      <w:sz w:val="16"/>
+      <w:szCs w:val="16"/>
+    </w:rPr>
+  </w:style>
+  <w:style w:type="paragraph" w:customStyle="1" w:styleId="CopticVerse">
+    <w:name w:val="Coptic Verse"/>
+    <w:basedOn w:val="Normal"/>
+    <w:link w:val="CopticVerseChar"/>
+    <w:qFormat/>
+    <w:rsid w:val="00C35319"/>
+    <w:pPr>
+      <w:spacing w:after="240" w:line="360" w:lineRule="exact"/>
+    </w:pPr>
+    <w:rPr>
+      <w:rFonts w:ascii="FreeSerifAvvaShenouda" w:hAnsi="FreeSerifAvvaShenouda" w:cs="Calibri"/>
+      <w:noProof/>
+      <w:sz w:val="24"/>
+    </w:rPr>
+  </w:style>
+  <w:style w:type="character" w:customStyle="1" w:styleId="CopticVerseChar">
+    <w:name w:val="Coptic Verse Char"/>
+    <w:basedOn w:val="DefaultParagraphFont"/>
+    <w:link w:val="CopticVerse"/>
+    <w:rsid w:val="00C35319"/>
+    <w:rPr>
+      <w:rFonts w:ascii="FreeSerifAvvaShenouda" w:hAnsi="FreeSerifAvvaShenouda" w:cs="Calibri"/>
+      <w:noProof/>
+      <w:sz w:val="24"/>
+    </w:rPr>
+  </w:style>
+  <w:style w:type="paragraph" w:customStyle="1" w:styleId="EngEnd">
+    <w:name w:val="EngEnd"/>
+    <w:basedOn w:val="Normal"/>
+    <w:link w:val="EngEndChar"/>
+    <w:qFormat/>
+    <w:rsid w:val="00C35319"/>
+    <w:pPr>
+      <w:spacing w:after="360" w:line="360" w:lineRule="exact"/>
+    </w:pPr>
+    <w:rPr>
+      <w:rFonts w:ascii="Garamond" w:eastAsia="Times New Roman" w:hAnsi="Garamond" w:cs="Times New Roman"/>
+      <w:color w:val="000000"/>
+      <w:sz w:val="24"/>
+      <w:szCs w:val="24"/>
+    </w:rPr>
+  </w:style>
+  <w:style w:type="character" w:customStyle="1" w:styleId="EngEndChar">
+    <w:name w:val="EngEnd Char"/>
+    <w:basedOn w:val="DefaultParagraphFont"/>
+    <w:link w:val="EngEnd"/>
+    <w:rsid w:val="00C35319"/>
+    <w:rPr>
+      <w:rFonts w:ascii="Garamond" w:eastAsia="Times New Roman" w:hAnsi="Garamond" w:cs="Times New Roman"/>
+      <w:color w:val="000000"/>
+      <w:sz w:val="24"/>
+      <w:szCs w:val="24"/>
+    </w:rPr>
+  </w:style>
+  <w:style w:type="character" w:customStyle="1" w:styleId="Heading2Char">
+    <w:name w:val="Heading 2 Char"/>
+    <w:basedOn w:val="DefaultParagraphFont"/>
+    <w:link w:val="Heading2"/>
+    <w:uiPriority w:val="9"/>
+    <w:rsid w:val="00FF381F"/>
+    <w:rPr>
+      <w:rFonts w:ascii="Garamond" w:eastAsiaTheme="majorEastAsia" w:hAnsi="Garamond" w:cstheme="majorBidi"/>
+      <w:b/>
+      <w:bCs/>
+      <w:sz w:val="32"/>
+      <w:szCs w:val="26"/>
+      <w:lang w:val="en-CA"/>
+    </w:rPr>
+  </w:style>
+  <w:style w:type="paragraph" w:customStyle="1" w:styleId="Heading2non-TOC">
+    <w:name w:val="Heading 2 non-TOC"/>
+    <w:basedOn w:val="Heading2"/>
+    <w:link w:val="Heading2non-TOCChar"/>
+    <w:qFormat/>
+    <w:rsid w:val="00FF381F"/>
+    <w:pPr>
+      <w:pageBreakBefore w:val="0"/>
+      <w:spacing w:before="0"/>
+      <w:outlineLvl w:val="9"/>
+    </w:pPr>
+    <w:rPr>
+      <w:rFonts w:ascii="FreeSerifAvvaShenouda" w:hAnsi="FreeSerifAvvaShenouda" w:cs="FreeSerifAvvaShenouda"/>
+      <w:noProof/>
+    </w:rPr>
+  </w:style>
+  <w:style w:type="character" w:customStyle="1" w:styleId="Heading2non-TOCChar">
+    <w:name w:val="Heading 2 non-TOC Char"/>
+    <w:basedOn w:val="Heading2Char"/>
+    <w:link w:val="Heading2non-TOC"/>
+    <w:rsid w:val="00FF381F"/>
+    <w:rPr>
+      <w:rFonts w:ascii="FreeSerifAvvaShenouda" w:eastAsiaTheme="majorEastAsia" w:hAnsi="FreeSerifAvvaShenouda" w:cs="FreeSerifAvvaShenouda"/>
+      <w:b/>
+      <w:bCs/>
+      <w:noProof/>
+      <w:sz w:val="32"/>
+      <w:szCs w:val="26"/>
+      <w:lang w:val="en-CA"/>
+    </w:rPr>
+  </w:style>
+  <w:style w:type="character" w:customStyle="1" w:styleId="Heading4Char">
+    <w:name w:val="Heading 4 Char"/>
+    <w:basedOn w:val="DefaultParagraphFont"/>
+    <w:link w:val="Heading4"/>
+    <w:uiPriority w:val="9"/>
+    <w:rsid w:val="00FF381F"/>
+    <w:rPr>
+      <w:rFonts w:asciiTheme="majorHAnsi" w:eastAsiaTheme="majorEastAsia" w:hAnsiTheme="majorHAnsi" w:cstheme="majorBidi"/>
+      <w:b/>
+      <w:bCs/>
+      <w:i/>
+      <w:iCs/>
+      <w:color w:val="4F81BD" w:themeColor="accent1"/>
+    </w:rPr>
+  </w:style>
+  <w:style w:type="paragraph" w:customStyle="1" w:styleId="Heading3non-TOC">
+    <w:name w:val="Heading 3 non-TOC"/>
+    <w:basedOn w:val="Heading3"/>
+    <w:link w:val="Heading3non-TOCChar"/>
+    <w:qFormat/>
+    <w:rsid w:val="00FF381F"/>
+    <w:pPr>
+      <w:spacing w:before="0" w:after="240" w:line="276" w:lineRule="auto"/>
+      <w:jc w:val="center"/>
+      <w:outlineLvl w:val="9"/>
+    </w:pPr>
+    <w:rPr>
+      <w:rFonts w:ascii="FreeSerifAvvaShenouda" w:hAnsi="FreeSerifAvvaShenouda" w:cs="FreeSerifAvvaShenouda"/>
+      <w:color w:val="auto"/>
+      <w:sz w:val="28"/>
+      <w:lang w:val="en-CA"/>
+    </w:rPr>
+  </w:style>
+  <w:style w:type="character" w:customStyle="1" w:styleId="Heading3non-TOCChar">
+    <w:name w:val="Heading 3 non-TOC Char"/>
+    <w:basedOn w:val="Heading3Char"/>
+    <w:link w:val="Heading3non-TOC"/>
+    <w:rsid w:val="00FF381F"/>
+    <w:rPr>
+      <w:rFonts w:ascii="FreeSerifAvvaShenouda" w:eastAsiaTheme="majorEastAsia" w:hAnsi="FreeSerifAvvaShenouda" w:cs="FreeSerifAvvaShenouda"/>
+      <w:b/>
+      <w:bCs/>
+      <w:color w:val="4F81BD" w:themeColor="accent1"/>
+      <w:sz w:val="28"/>
+      <w:lang w:val="en-CA"/>
+    </w:rPr>
+  </w:style>
+  <w:style w:type="character" w:customStyle="1" w:styleId="Heading3Char">
+    <w:name w:val="Heading 3 Char"/>
+    <w:basedOn w:val="DefaultParagraphFont"/>
+    <w:link w:val="Heading3"/>
+    <w:uiPriority w:val="9"/>
+    <w:semiHidden/>
+    <w:rsid w:val="00FF381F"/>
+    <w:rPr>
+      <w:rFonts w:asciiTheme="majorHAnsi" w:eastAsiaTheme="majorEastAsia" w:hAnsiTheme="majorHAnsi" w:cstheme="majorBidi"/>
+      <w:b/>
+      <w:bCs/>
+      <w:color w:val="4F81BD" w:themeColor="accent1"/>
+    </w:rPr>
+  </w:style>
+  <w:style w:type="character" w:styleId="CommentReference">
+    <w:name w:val="annotation reference"/>
+    <w:basedOn w:val="DefaultParagraphFont"/>
+    <w:semiHidden/>
+    <w:unhideWhenUsed/>
+    <w:rsid w:val="00F75DA5"/>
+    <w:rPr>
+      <w:sz w:val="16"/>
+      <w:szCs w:val="16"/>
+    </w:rPr>
+  </w:style>
+  <w:style w:type="paragraph" w:styleId="CommentText">
+    <w:name w:val="annotation text"/>
+    <w:basedOn w:val="Normal"/>
+    <w:link w:val="CommentTextChar"/>
+    <w:semiHidden/>
+    <w:unhideWhenUsed/>
+    <w:rsid w:val="00F75DA5"/>
+    <w:pPr>
+      <w:spacing w:line="240" w:lineRule="auto"/>
+    </w:pPr>
+    <w:rPr>
+      <w:rFonts w:ascii="Garamond" w:hAnsi="Garamond"/>
+      <w:sz w:val="20"/>
+      <w:szCs w:val="20"/>
+      <w:lang w:val="en-CA"/>
+    </w:rPr>
+  </w:style>
+  <w:style w:type="character" w:customStyle="1" w:styleId="CommentTextChar">
+    <w:name w:val="Comment Text Char"/>
+    <w:basedOn w:val="DefaultParagraphFont"/>
+    <w:link w:val="CommentText"/>
+    <w:uiPriority w:val="99"/>
+    <w:semiHidden/>
+    <w:rsid w:val="00F75DA5"/>
+    <w:rPr>
+      <w:rFonts w:ascii="Garamond" w:hAnsi="Garamond"/>
+      <w:sz w:val="20"/>
+      <w:szCs w:val="20"/>
+      <w:lang w:val="en-CA"/>
+    </w:rPr>
+  </w:style>
+  <w:style w:type="paragraph" w:customStyle="1" w:styleId="CopticInd">
+    <w:name w:val="CopticInd"/>
+    <w:basedOn w:val="Normal"/>
+    <w:link w:val="CopticIndChar"/>
+    <w:qFormat/>
+    <w:rsid w:val="00F75DA5"/>
+    <w:pPr>
+      <w:spacing w:after="0" w:line="360" w:lineRule="exact"/>
+      <w:ind w:firstLine="144"/>
+      <w:jc w:val="left"/>
+    </w:pPr>
+    <w:rPr>
+      <w:rFonts w:ascii="FreeSerifAvvaShenouda" w:hAnsi="FreeSerifAvvaShenouda" w:cs="Calibri"/>
+      <w:noProof/>
+      <w:sz w:val="24"/>
+    </w:rPr>
+  </w:style>
+  <w:style w:type="character" w:customStyle="1" w:styleId="CopticIndChar">
+    <w:name w:val="CopticInd Char"/>
+    <w:basedOn w:val="DefaultParagraphFont"/>
+    <w:link w:val="CopticInd"/>
+    <w:rsid w:val="00F75DA5"/>
+    <w:rPr>
+      <w:rFonts w:ascii="FreeSerifAvvaShenouda" w:hAnsi="FreeSerifAvvaShenouda" w:cs="Calibri"/>
+      <w:noProof/>
+      <w:sz w:val="24"/>
+    </w:rPr>
+  </w:style>
+  <w:style w:type="paragraph" w:customStyle="1" w:styleId="EngInd">
+    <w:name w:val="EngInd"/>
+    <w:basedOn w:val="Normal"/>
+    <w:link w:val="EngIndChar"/>
+    <w:qFormat/>
+    <w:rsid w:val="00F75DA5"/>
+    <w:pPr>
+      <w:spacing w:after="0" w:line="360" w:lineRule="exact"/>
+      <w:ind w:firstLine="144"/>
+      <w:contextualSpacing/>
+      <w:jc w:val="left"/>
+    </w:pPr>
+    <w:rPr>
+      <w:rFonts w:ascii="Garamond" w:eastAsia="Times New Roman" w:hAnsi="Garamond" w:cs="Times New Roman"/>
+      <w:color w:val="000000"/>
+      <w:sz w:val="24"/>
+      <w:szCs w:val="24"/>
+    </w:rPr>
+  </w:style>
+  <w:style w:type="character" w:customStyle="1" w:styleId="EngIndChar">
+    <w:name w:val="EngInd Char"/>
+    <w:basedOn w:val="DefaultParagraphFont"/>
+    <w:link w:val="EngInd"/>
+    <w:rsid w:val="00F75DA5"/>
+    <w:rPr>
+      <w:rFonts w:ascii="Garamond" w:eastAsia="Times New Roman" w:hAnsi="Garamond" w:cs="Times New Roman"/>
+      <w:color w:val="000000"/>
+      <w:sz w:val="24"/>
+      <w:szCs w:val="24"/>
+    </w:rPr>
+  </w:style>
+  <w:style w:type="paragraph" w:styleId="Title">
+    <w:name w:val="Title"/>
+    <w:basedOn w:val="Normal"/>
+    <w:next w:val="Normal"/>
+    <w:link w:val="TitleChar"/>
+    <w:uiPriority w:val="10"/>
+    <w:qFormat/>
+    <w:rsid w:val="00F75DA5"/>
+    <w:pPr>
+      <w:framePr w:wrap="around" w:vAnchor="text" w:hAnchor="text" w:y="1"/>
+      <w:pBdr>
+        <w:bottom w:val="single" w:sz="8" w:space="4" w:color="4F81BD" w:themeColor="accent1"/>
+      </w:pBdr>
+      <w:spacing w:after="300" w:line="480" w:lineRule="auto"/>
+      <w:contextualSpacing/>
+      <w:jc w:val="center"/>
+    </w:pPr>
+    <w:rPr>
+      <w:rFonts w:asciiTheme="majorHAnsi" w:eastAsiaTheme="majorEastAsia" w:hAnsiTheme="majorHAnsi" w:cstheme="majorBidi"/>
+      <w:spacing w:val="5"/>
+      <w:kern w:val="28"/>
+      <w:sz w:val="52"/>
+      <w:szCs w:val="52"/>
+      <w:lang w:val="en-CA"/>
+    </w:rPr>
+  </w:style>
+  <w:style w:type="character" w:customStyle="1" w:styleId="TitleChar">
+    <w:name w:val="Title Char"/>
+    <w:basedOn w:val="DefaultParagraphFont"/>
+    <w:link w:val="Title"/>
+    <w:uiPriority w:val="10"/>
+    <w:rsid w:val="00F75DA5"/>
+    <w:rPr>
+      <w:rFonts w:asciiTheme="majorHAnsi" w:eastAsiaTheme="majorEastAsia" w:hAnsiTheme="majorHAnsi" w:cstheme="majorBidi"/>
+      <w:spacing w:val="5"/>
+      <w:kern w:val="28"/>
+      <w:sz w:val="52"/>
+      <w:szCs w:val="52"/>
+      <w:lang w:val="en-CA"/>
+    </w:rPr>
+  </w:style>
+  <w:style w:type="paragraph" w:styleId="CommentSubject">
+    <w:name w:val="annotation subject"/>
+    <w:basedOn w:val="CommentText"/>
+    <w:next w:val="CommentText"/>
+    <w:link w:val="CommentSubjectChar"/>
+    <w:uiPriority w:val="99"/>
+    <w:semiHidden/>
+    <w:unhideWhenUsed/>
+    <w:rsid w:val="004F6B02"/>
+    <w:rPr>
+      <w:rFonts w:ascii="Times New Roman" w:hAnsi="Times New Roman"/>
+      <w:b/>
+      <w:bCs/>
+      <w:lang w:val="en-US"/>
+    </w:rPr>
+  </w:style>
+  <w:style w:type="character" w:customStyle="1" w:styleId="CommentSubjectChar">
+    <w:name w:val="Comment Subject Char"/>
+    <w:basedOn w:val="CommentTextChar"/>
+    <w:link w:val="CommentSubject"/>
+    <w:uiPriority w:val="99"/>
+    <w:semiHidden/>
+    <w:rsid w:val="004F6B02"/>
+    <w:rPr>
+      <w:rFonts w:ascii="Times New Roman" w:hAnsi="Times New Roman"/>
+      <w:b/>
+      <w:bCs/>
+      <w:sz w:val="20"/>
+      <w:szCs w:val="20"/>
+      <w:lang w:val="en-CA"/>
+    </w:rPr>
+  </w:style>
+  <w:style w:type="paragraph" w:customStyle="1" w:styleId="EngIndEnd">
+    <w:name w:val="EngIndEnd"/>
+    <w:basedOn w:val="Normal"/>
+    <w:link w:val="EngIndEndChar"/>
+    <w:qFormat/>
+    <w:rsid w:val="007704BE"/>
+    <w:pPr>
+      <w:spacing w:after="360" w:line="360" w:lineRule="exact"/>
+      <w:ind w:firstLine="144"/>
+      <w:jc w:val="left"/>
+    </w:pPr>
+    <w:rPr>
+      <w:rFonts w:ascii="Garamond" w:hAnsi="Garamond" w:cs="Times New Roman"/>
+      <w:color w:val="000000"/>
+      <w:sz w:val="24"/>
+      <w:szCs w:val="24"/>
+    </w:rPr>
+  </w:style>
+  <w:style w:type="character" w:customStyle="1" w:styleId="EngIndEndChar">
+    <w:name w:val="EngIndEnd Char"/>
+    <w:basedOn w:val="DefaultParagraphFont"/>
+    <w:link w:val="EngIndEnd"/>
+    <w:rsid w:val="007704BE"/>
+    <w:rPr>
+      <w:rFonts w:ascii="Garamond" w:hAnsi="Garamond" w:cs="Times New Roman"/>
+      <w:color w:val="000000"/>
+      <w:sz w:val="24"/>
+      <w:szCs w:val="24"/>
+    </w:rPr>
+  </w:style>
+  <w:style w:type="paragraph" w:customStyle="1" w:styleId="CoptIndEnd">
+    <w:name w:val="CoptIndEnd"/>
+    <w:basedOn w:val="Normal"/>
+    <w:link w:val="CoptIndEndChar"/>
+    <w:qFormat/>
+    <w:rsid w:val="007704BE"/>
+    <w:pPr>
+      <w:spacing w:after="360" w:line="360" w:lineRule="exact"/>
+      <w:ind w:firstLine="144"/>
+      <w:jc w:val="left"/>
+    </w:pPr>
+    <w:rPr>
+      <w:rFonts w:ascii="FreeSerifAvvaShenouda" w:hAnsi="FreeSerifAvvaShenouda" w:cs="Calibri"/>
+      <w:noProof/>
+      <w:sz w:val="24"/>
+    </w:rPr>
+  </w:style>
+  <w:style w:type="character" w:customStyle="1" w:styleId="CoptIndEndChar">
+    <w:name w:val="CoptIndEnd Char"/>
+    <w:basedOn w:val="DefaultParagraphFont"/>
+    <w:link w:val="CoptIndEnd"/>
+    <w:rsid w:val="007704BE"/>
+    <w:rPr>
+      <w:rFonts w:ascii="FreeSerifAvvaShenouda" w:hAnsi="FreeSerifAvvaShenouda" w:cs="Calibri"/>
+      <w:noProof/>
+      <w:sz w:val="24"/>
+    </w:rPr>
+  </w:style>
+  <w:style w:type="paragraph" w:customStyle="1" w:styleId="EnglishHangEndNoCoptic">
+    <w:name w:val="English Hang End No Coptic"/>
+    <w:basedOn w:val="Normal"/>
+    <w:qFormat/>
+    <w:rsid w:val="005F6E4D"/>
+    <w:pPr>
+      <w:spacing w:after="240" w:line="240" w:lineRule="auto"/>
+      <w:ind w:left="432" w:hanging="432"/>
+      <w:jc w:val="left"/>
+    </w:pPr>
+    <w:rPr>
+      <w:rFonts w:ascii="Garamond" w:eastAsia="Times New Roman" w:hAnsi="Garamond" w:cs="Times New Roman"/>
+      <w:color w:val="000000"/>
+      <w:sz w:val="24"/>
+      <w:szCs w:val="24"/>
+    </w:rPr>
+  </w:style>
+  <w:style w:type="paragraph" w:customStyle="1" w:styleId="EnglishHangNoCoptic">
+    <w:name w:val="English Hang No Coptic"/>
+    <w:basedOn w:val="Normal"/>
+    <w:qFormat/>
+    <w:rsid w:val="005F6E4D"/>
+    <w:pPr>
+      <w:spacing w:after="0" w:line="240" w:lineRule="auto"/>
+      <w:ind w:left="432" w:hanging="432"/>
+      <w:jc w:val="left"/>
+    </w:pPr>
+    <w:rPr>
+      <w:rFonts w:ascii="Garamond" w:hAnsi="Garamond" w:cs="Times New Roman"/>
+      <w:color w:val="000000"/>
+      <w:sz w:val="24"/>
+      <w:szCs w:val="24"/>
+    </w:rPr>
+  </w:style>
+  <w:style w:type="character" w:styleId="FootnoteReference">
+    <w:name w:val="footnote reference"/>
+    <w:basedOn w:val="DefaultParagraphFont"/>
+    <w:uiPriority w:val="99"/>
+    <w:rsid w:val="005F6E4D"/>
+    <w:rPr>
+      <w:vertAlign w:val="superscript"/>
+    </w:rPr>
+  </w:style>
+  <w:style w:type="paragraph" w:styleId="FootnoteText">
+    <w:name w:val="footnote text"/>
+    <w:basedOn w:val="Normal"/>
+    <w:link w:val="FootnoteTextChar"/>
+    <w:uiPriority w:val="99"/>
+    <w:rsid w:val="005F6E4D"/>
+    <w:pPr>
+      <w:widowControl w:val="0"/>
+      <w:spacing w:after="0" w:line="240" w:lineRule="auto"/>
+      <w:jc w:val="left"/>
+    </w:pPr>
+    <w:rPr>
+      <w:rFonts w:ascii="Cambria" w:eastAsia="Times New Roman" w:hAnsi="Cambria" w:cs="Times New Roman"/>
+      <w:sz w:val="24"/>
+      <w:szCs w:val="20"/>
+    </w:rPr>
+  </w:style>
+  <w:style w:type="character" w:customStyle="1" w:styleId="FootnoteTextChar">
+    <w:name w:val="Footnote Text Char"/>
+    <w:basedOn w:val="DefaultParagraphFont"/>
+    <w:link w:val="FootnoteText"/>
+    <w:uiPriority w:val="99"/>
+    <w:rsid w:val="005F6E4D"/>
+    <w:rPr>
+      <w:rFonts w:ascii="Cambria" w:eastAsia="Times New Roman" w:hAnsi="Cambria" w:cs="Times New Roman"/>
+      <w:sz w:val="24"/>
+      <w:szCs w:val="20"/>
+    </w:rPr>
+  </w:style>
+  <w:style w:type="paragraph" w:customStyle="1" w:styleId="Rubric">
+    <w:name w:val="Rubric"/>
+    <w:basedOn w:val="Normal"/>
+    <w:qFormat/>
+    <w:rsid w:val="006E1EA6"/>
+    <w:pPr>
+      <w:spacing w:line="276" w:lineRule="auto"/>
+    </w:pPr>
+    <w:rPr>
+      <w:rFonts w:ascii="Garamond" w:hAnsi="Garamond"/>
+      <w:i/>
+      <w:sz w:val="24"/>
+      <w:lang w:val="en-CA"/>
+    </w:rPr>
+  </w:style>
+  <w:style w:type="paragraph" w:customStyle="1" w:styleId="footnote">
+    <w:name w:val="footnote"/>
+    <w:basedOn w:val="FootnoteText"/>
+    <w:link w:val="footnoteChar"/>
+    <w:qFormat/>
+    <w:rsid w:val="006E1EA6"/>
+    <w:rPr>
+      <w:rFonts w:ascii="Garamond" w:hAnsi="Garamond"/>
+      <w:sz w:val="18"/>
+    </w:rPr>
+  </w:style>
+  <w:style w:type="character" w:customStyle="1" w:styleId="footnoteChar">
+    <w:name w:val="footnote Char"/>
+    <w:basedOn w:val="FootnoteTextChar"/>
+    <w:link w:val="footnote"/>
+    <w:rsid w:val="006E1EA6"/>
+    <w:rPr>
+      <w:rFonts w:ascii="Garamond" w:eastAsia="Times New Roman" w:hAnsi="Garamond" w:cs="Times New Roman"/>
+      <w:sz w:val="18"/>
+      <w:szCs w:val="20"/>
+    </w:rPr>
+  </w:style>
+</w:styles>
+</file>
+
+<file path=word/stylesWithEffects.xml><?xml version="1.0" encoding="utf-8"?>
+<w:styles xmlns:wpc="http://schemas.microsoft.com/office/word/2010/wordprocessingCanvas" xmlns:mc="http://schemas.openxmlformats.org/markup-compatibility/2006" xmlns:o="urn:schemas-microsoft-com:office:office" xmlns:r="http://schemas.openxmlformats.org/officeDocument/2006/relationships" xmlns:m="http://schemas.openxmlformats.org/officeDocument/2006/math" xmlns:v="urn:schemas-microsoft-com:vml" xmlns:wp14="http://schemas.microsoft.com/office/word/2010/wordprocessingDrawing" xmlns:wp="http://schemas.openxmlformats.org/drawingml/2006/wordprocessingDrawing" xmlns:w10="urn:schemas-microsoft-com:office:word" xmlns:w="http://schemas.openxmlformats.org/wordprocessingml/2006/main" xmlns:w14="http://schemas.microsoft.com/office/word/2010/wordml" xmlns:wpg="http://schemas.microsoft.com/office/word/2010/wordprocessingGroup" xmlns:wpi="http://schemas.microsoft.com/office/word/2010/wordprocessingInk" xmlns:wne="http://schemas.microsoft.com/office/word/2006/wordml" xmlns:wps="http://schemas.microsoft.com/office/word/2010/wordprocessingShape" mc:Ignorable="w14 wp14">
+  <w:docDefaults>
+    <w:rPrDefault>
+      <w:rPr>
+        <w:rFonts w:asciiTheme="minorHAnsi" w:eastAsiaTheme="minorHAnsi" w:hAnsiTheme="minorHAnsi" w:cstheme="minorBidi"/>
+        <w:sz w:val="22"/>
+        <w:szCs w:val="22"/>
+        <w:lang w:val="en-US" w:eastAsia="en-US" w:bidi="ar-SA"/>
+      </w:rPr>
+    </w:rPrDefault>
+    <w:pPrDefault>
+      <w:pPr>
+        <w:spacing w:after="200" w:line="276" w:lineRule="auto"/>
+      </w:pPr>
+    </w:pPrDefault>
+  </w:docDefaults>
+  <w:latentStyles w:defLockedState="0" w:defUIPriority="99" w:defSemiHidden="1" w:defUnhideWhenUsed="1" w:defQFormat="0" w:count="267">
+    <w:lsdException w:name="Normal" w:semiHidden="0" w:uiPriority="0" w:unhideWhenUsed="0" w:qFormat="1"/>
+    <w:lsdException w:name="heading 1" w:semiHidden="0" w:uiPriority="9" w:unhideWhenUsed="0" w:qFormat="1"/>
+    <w:lsdException w:name="heading 2" w:uiPriority="9" w:qFormat="1"/>
+    <w:lsdException w:name="heading 3" w:uiPriority="9" w:qFormat="1"/>
+    <w:lsdException w:name="heading 4" w:uiPriority="9" w:qFormat="1"/>
+    <w:lsdException w:name="heading 5" w:uiPriority="9" w:qFormat="1"/>
+    <w:lsdException w:name="heading 6" w:uiPriority="9" w:qFormat="1"/>
+    <w:lsdException w:name="heading 7" w:uiPriority="9" w:qFormat="1"/>
+    <w:lsdException w:name="heading 8" w:uiPriority="9" w:qFormat="1"/>
+    <w:lsdException w:name="heading 9" w:uiPriority="9" w:qFormat="1"/>
+    <w:lsdException w:name="toc 1" w:uiPriority="39"/>
+    <w:lsdException w:name="toc 2" w:uiPriority="39"/>
+    <w:lsdException w:name="toc 3" w:uiPriority="39"/>
+    <w:lsdException w:name="toc 4" w:uiPriority="39"/>
+    <w:lsdException w:name="toc 5" w:uiPriority="39"/>
+    <w:lsdException w:name="toc 6" w:uiPriority="39"/>
+    <w:lsdException w:name="toc 7" w:uiPriority="39"/>
+    <w:lsdException w:name="toc 8" w:uiPriority="39"/>
+    <w:lsdException w:name="toc 9" w:uiPriority="39"/>
+    <w:lsdException w:name="annotation text" w:uiPriority="0"/>
+    <w:lsdException w:name="caption" w:uiPriority="35" w:qFormat="1"/>
+    <w:lsdException w:name="annotation reference" w:uiPriority="0"/>
+    <w:lsdException w:name="Title" w:semiHidden="0" w:uiPriority="10" w:unhideWhenUsed="0" w:qFormat="1"/>
+    <w:lsdException w:name="Default Paragraph Font" w:uiPriority="1"/>
+    <w:lsdException w:name="Subtitle" w:semiHidden="0" w:uiPriority="11" w:unhideWhenUsed="0" w:qFormat="1"/>
+    <w:lsdException w:name="Strong" w:semiHidden="0" w:uiPriority="22" w:unhideWhenUsed="0" w:qFormat="1"/>
+    <w:lsdException w:name="Emphasis" w:semiHidden="0" w:uiPriority="20" w:unhideWhenUsed="0" w:qFormat="1"/>
+    <w:lsdException w:name="Table Grid" w:semiHidden="0" w:uiPriority="59" w:unhideWhenUsed="0"/>
+    <w:lsdException w:name="Placeholder Text" w:unhideWhenUsed="0"/>
+    <w:lsdException w:name="No Spacing" w:semiHidden="0" w:uiPriority="1" w:unhideWhenUsed="0" w:qFormat="1"/>
+    <w:lsdException w:name="Light Shading" w:semiHidden="0" w:uiPriority="60" w:unhideWhenUsed="0"/>
+    <w:lsdException w:name="Light List" w:semiHidden="0" w:uiPriority="61" w:unhideWhenUsed="0"/>
+    <w:lsdException w:name="Light Grid" w:semiHidden="0" w:uiPriority="62" w:unhideWhenUsed="0"/>
+    <w:lsdException w:name="Medium Shading 1" w:semiHidden="0" w:uiPriority="63" w:unhideWhenUsed="0"/>
+    <w:lsdException w:name="Medium Shading 2" w:semiHidden="0" w:uiPriority="64" w:unhideWhenUsed="0"/>
+    <w:lsdException w:name="Medium List 1" w:semiHidden="0" w:uiPriority="65" w:unhideWhenUsed="0"/>
+    <w:lsdException w:name="Medium List 2" w:semiHidden="0" w:uiPriority="66" w:unhideWhenUsed="0"/>
+    <w:lsdException w:name="Medium Grid 1" w:semiHidden="0" w:uiPriority="67" w:unhideWhenUsed="0"/>
+    <w:lsdException w:name="Medium Grid 2" w:semiHidden="0" w:uiPriority="68" w:unhideWhenUsed="0"/>
+    <w:lsdException w:name="Medium Grid 3" w:semiHidden="0" w:uiPriority="69" w:unhideWhenUsed="0"/>
+    <w:lsdException w:name="Dark List" w:semiHidden="0" w:uiPriority="70" w:unhideWhenUsed="0"/>
+    <w:lsdException w:name="Colorful Shading" w:semiHidden="0" w:uiPriority="71" w:unhideWhenUsed="0"/>
+    <w:lsdException w:name="Colorful List" w:semiHidden="0" w:uiPriority="72" w:unhideWhenUsed="0"/>
+    <w:lsdException w:name="Colorful Grid" w:semiHidden="0" w:uiPriority="73" w:unhideWhenUsed="0"/>
+    <w:lsdException w:name="Light Shading Accent 1" w:semiHidden="0" w:uiPriority="60" w:unhideWhenUsed="0"/>
+    <w:lsdException w:name="Light List Accent 1" w:semiHidden="0" w:uiPriority="61" w:unhideWhenUsed="0"/>
+    <w:lsdException w:name="Light Grid Accent 1" w:semiHidden="0" w:uiPriority="62" w:unhideWhenUsed="0"/>
+    <w:lsdException w:name="Medium Shading 1 Accent 1" w:semiHidden="0" w:uiPriority="63" w:unhideWhenUsed="0"/>
+    <w:lsdException w:name="Medium Shading 2 Accent 1" w:semiHidden="0" w:uiPriority="64" w:unhideWhenUsed="0"/>
+    <w:lsdException w:name="Medium List 1 Accent 1" w:semiHidden="0" w:uiPriority="65" w:unhideWhenUsed="0"/>
+    <w:lsdException w:name="Revision" w:unhideWhenUsed="0"/>
+    <w:lsdException w:name="List Paragraph" w:semiHidden="0" w:uiPriority="34" w:unhideWhenUsed="0" w:qFormat="1"/>
+    <w:lsdException w:name="Quote" w:semiHidden="0" w:uiPriority="29" w:unhideWhenUsed="0" w:qFormat="1"/>
+    <w:lsdException w:name="Intense Quote" w:semiHidden="0" w:uiPriority="30" w:unhideWhenUsed="0" w:qFormat="1"/>
+    <w:lsdException w:name="Medium List 2 Accent 1" w:semiHidden="0" w:uiPriority="66" w:unhideWhenUsed="0"/>
+    <w:lsdException w:name="Medium Grid 1 Accent 1" w:semiHidden="0" w:uiPriority="67" w:unhideWhenUsed="0"/>
+    <w:lsdException w:name="Medium Grid 2 Accent 1" w:semiHidden="0" w:uiPriority="68" w:unhideWhenUsed="0"/>
+    <w:lsdException w:name="Medium Grid 3 Accent 1" w:semiHidden="0" w:uiPriority="69" w:unhideWhenUsed="0"/>
+    <w:lsdException w:name="Dark List Accent 1" w:semiHidden="0" w:uiPriority="70" w:unhideWhenUsed="0"/>
+    <w:lsdException w:name="Colorful Shading Accent 1" w:semiHidden="0" w:uiPriority="71" w:unhideWhenUsed="0"/>
+    <w:lsdException w:name="Colorful List Accent 1" w:semiHidden="0" w:uiPriority="72" w:unhideWhenUsed="0"/>
+    <w:lsdException w:name="Colorful Grid Accent 1" w:semiHidden="0" w:uiPriority="73" w:unhideWhenUsed="0"/>
+    <w:lsdException w:name="Light Shading Accent 2" w:semiHidden="0" w:uiPriority="60" w:unhideWhenUsed="0"/>
+    <w:lsdException w:name="Light List Accent 2" w:semiHidden="0" w:uiPriority="61" w:unhideWhenUsed="0"/>
+    <w:lsdException w:name="Light Grid Accent 2" w:semiHidden="0" w:uiPriority="62" w:unhideWhenUsed="0"/>
+    <w:lsdException w:name="Medium Shading 1 Accent 2" w:semiHidden="0" w:uiPriority="63" w:unhideWhenUsed="0"/>
+    <w:lsdException w:name="Medium Shading 2 Accent 2" w:semiHidden="0" w:uiPriority="64" w:unhideWhenUsed="0"/>
+    <w:lsdException w:name="Medium List 1 Accent 2" w:semiHidden="0" w:uiPriority="65" w:unhideWhenUsed="0"/>
+    <w:lsdException w:name="Medium List 2 Accent 2" w:semiHidden="0" w:uiPriority="66" w:unhideWhenUsed="0"/>
+    <w:lsdException w:name="Medium Grid 1 Accent 2" w:semiHidden="0" w:uiPriority="67" w:unhideWhenUsed="0"/>
+    <w:lsdException w:name="Medium Grid 2 Accent 2" w:semiHidden="0" w:uiPriority="68" w:unhideWhenUsed="0"/>
+    <w:lsdException w:name="Medium Grid 3 Accent 2" w:semiHidden="0" w:uiPriority="69" w:unhideWhenUsed="0"/>
+    <w:lsdException w:name="Dark List Accent 2" w:semiHidden="0" w:uiPriority="70" w:unhideWhenUsed="0"/>
+    <w:lsdException w:name="Colorful Shading Accent 2" w:semiHidden="0" w:uiPriority="71" w:unhideWhenUsed="0"/>
+    <w:lsdException w:name="Colorful List Accent 2" w:semiHidden="0" w:uiPriority="72" w:unhideWhenUsed="0"/>
+    <w:lsdException w:name="Colorful Grid Accent 2" w:semiHidden="0" w:uiPriority="73" w:unhideWhenUsed="0"/>
+    <w:lsdException w:name="Light Shading Accent 3" w:semiHidden="0" w:uiPriority="60" w:unhideWhenUsed="0"/>
+    <w:lsdException w:name="Light List Accent 3" w:semiHidden="0" w:uiPriority="61" w:unhideWhenUsed="0"/>
+    <w:lsdException w:name="Light Grid Accent 3" w:semiHidden="0" w:uiPriority="62" w:unhideWhenUsed="0"/>
+    <w:lsdException w:name="Medium Shading 1 Accent 3" w:semiHidden="0" w:uiPriority="63" w:unhideWhenUsed="0"/>
+    <w:lsdException w:name="Medium Shading 2 Accent 3" w:semiHidden="0" w:uiPriority="64" w:unhideWhenUsed="0"/>
+    <w:lsdException w:name="Medium List 1 Accent 3" w:semiHidden="0" w:uiPriority="65" w:unhideWhenUsed="0"/>
+    <w:lsdException w:name="Medium List 2 Accent 3" w:semiHidden="0" w:uiPriority="66" w:unhideWhenUsed="0"/>
+    <w:lsdException w:name="Medium Grid 1 Accent 3" w:semiHidden="0" w:uiPriority="67" w:unhideWhenUsed="0"/>
+    <w:lsdException w:name="Medium Grid 2 Accent 3" w:semiHidden="0" w:uiPriority="68" w:unhideWhenUsed="0"/>
+    <w:lsdException w:name="Medium Grid 3 Accent 3" w:semiHidden="0" w:uiPriority="69" w:unhideWhenUsed="0"/>
+    <w:lsdException w:name="Dark List Accent 3" w:semiHidden="0" w:uiPriority="70" w:unhideWhenUsed="0"/>
+    <w:lsdException w:name="Colorful Shading Accent 3" w:semiHidden="0" w:uiPriority="71" w:unhideWhenUsed="0"/>
+    <w:lsdException w:name="Colorful List Accent 3" w:semiHidden="0" w:uiPriority="72" w:unhideWhenUsed="0"/>
+    <w:lsdException w:name="Colorful Grid Accent 3" w:semiHidden="0" w:uiPriority="73" w:unhideWhenUsed="0"/>
+    <w:lsdException w:name="Light Shading Accent 4" w:semiHidden="0" w:uiPriority="60" w:unhideWhenUsed="0"/>
+    <w:lsdException w:name="Light List Accent 4" w:semiHidden="0" w:uiPriority="61" w:unhideWhenUsed="0"/>
+    <w:lsdException w:name="Light Grid Accent 4" w:semiHidden="0" w:uiPriority="62" w:unhideWhenUsed="0"/>
+    <w:lsdException w:name="Medium Shading 1 Accent 4" w:semiHidden="0" w:uiPriority="63" w:unhideWhenUsed="0"/>
+    <w:lsdException w:name="Medium Shading 2 Accent 4" w:semiHidden="0" w:uiPriority="64" w:unhideWhenUsed="0"/>
+    <w:lsdException w:name="Medium List 1 Accent 4" w:semiHidden="0" w:uiPriority="65" w:unhideWhenUsed="0"/>
+    <w:lsdException w:name="Medium List 2 Accent 4" w:semiHidden="0" w:uiPriority="66" w:unhideWhenUsed="0"/>
+    <w:lsdException w:name="Medium Grid 1 Accent 4" w:semiHidden="0" w:uiPriority="67" w:unhideWhenUsed="0"/>
+    <w:lsdException w:name="Medium Grid 2 Accent 4" w:semiHidden="0" w:uiPriority="68" w:unhideWhenUsed="0"/>
+    <w:lsdException w:name="Medium Grid 3 Accent 4" w:semiHidden="0" w:uiPriority="69" w:unhideWhenUsed="0"/>
+    <w:lsdException w:name="Dark List Accent 4" w:semiHidden="0" w:uiPriority="70" w:unhideWhenUsed="0"/>
+    <w:lsdException w:name="Colorful Shading Accent 4" w:semiHidden="0" w:uiPriority="71" w:unhideWhenUsed="0"/>
+    <w:lsdException w:name="Colorful List Accent 4" w:semiHidden="0" w:uiPriority="72" w:unhideWhenUsed="0"/>
+    <w:lsdException w:name="Colorful Grid Accent 4" w:semiHidden="0" w:uiPriority="73" w:unhideWhenUsed="0"/>
+    <w:lsdException w:name="Light Shading Accent 5" w:semiHidden="0" w:uiPriority="60" w:unhideWhenUsed="0"/>
+    <w:lsdException w:name="Light List Accent 5" w:semiHidden="0" w:uiPriority="61" w:unhideWhenUsed="0"/>
+    <w:lsdException w:name="Light Grid Accent 5" w:semiHidden="0" w:uiPriority="62" w:unhideWhenUsed="0"/>
+    <w:lsdException w:name="Medium Shading 1 Accent 5" w:semiHidden="0" w:uiPriority="63" w:unhideWhenUsed="0"/>
+    <w:lsdException w:name="Medium Shading 2 Accent 5" w:semiHidden="0" w:uiPriority="64" w:unhideWhenUsed="0"/>
+    <w:lsdException w:name="Medium List 1 Accent 5" w:semiHidden="0" w:uiPriority="65" w:unhideWhenUsed="0"/>
+    <w:lsdException w:name="Medium List 2 Accent 5" w:semiHidden="0" w:uiPriority="66" w:unhideWhenUsed="0"/>
+    <w:lsdException w:name="Medium Grid 1 Accent 5" w:semiHidden="0" w:uiPriority="67" w:unhideWhenUsed="0"/>
+    <w:lsdException w:name="Medium Grid 2 Accent 5" w:semiHidden="0" w:uiPriority="68" w:unhideWhenUsed="0"/>
+    <w:lsdException w:name="Medium Grid 3 Accent 5" w:semiHidden="0" w:uiPriority="69" w:unhideWhenUsed="0"/>
+    <w:lsdException w:name="Dark List Accent 5" w:semiHidden="0" w:uiPriority="70" w:unhideWhenUsed="0"/>
+    <w:lsdException w:name="Colorful Shading Accent 5" w:semiHidden="0" w:uiPriority="71" w:unhideWhenUsed="0"/>
+    <w:lsdException w:name="Colorful List Accent 5" w:semiHidden="0" w:uiPriority="72" w:unhideWhenUsed="0"/>
+    <w:lsdException w:name="Colorful Grid Accent 5" w:semiHidden="0" w:uiPriority="73" w:unhideWhenUsed="0"/>
+    <w:lsdException w:name="Light Shading Accent 6" w:semiHidden="0" w:uiPriority="60" w:unhideWhenUsed="0"/>
+    <w:lsdException w:name="Light List Accent 6" w:semiHidden="0" w:uiPriority="61" w:unhideWhenUsed="0"/>
+    <w:lsdException w:name="Light Grid Accent 6" w:semiHidden="0" w:uiPriority="62" w:unhideWhenUsed="0"/>
+    <w:lsdException w:name="Medium Shading 1 Accent 6" w:semiHidden="0" w:uiPriority="63" w:unhideWhenUsed="0"/>
+    <w:lsdException w:name="Medium Shading 2 Accent 6" w:semiHidden="0" w:uiPriority="64" w:unhideWhenUsed="0"/>
+    <w:lsdException w:name="Medium List 1 Accent 6" w:semiHidden="0" w:uiPriority="65" w:unhideWhenUsed="0"/>
+    <w:lsdException w:name="Medium List 2 Accent 6" w:semiHidden="0" w:uiPriority="66" w:unhideWhenUsed="0"/>
+    <w:lsdException w:name="Medium Grid 1 Accent 6" w:semiHidden="0" w:uiPriority="67" w:unhideWhenUsed="0"/>
+    <w:lsdException w:name="Medium Grid 2 Accent 6" w:semiHidden="0" w:uiPriority="68" w:unhideWhenUsed="0"/>
+    <w:lsdException w:name="Medium Grid 3 Accent 6" w:semiHidden="0" w:uiPriority="69" w:unhideWhenUsed="0"/>
+    <w:lsdException w:name="Dark List Accent 6" w:semiHidden="0" w:uiPriority="70" w:unhideWhenUsed="0"/>
+    <w:lsdException w:name="Colorful Shading Accent 6" w:semiHidden="0" w:uiPriority="71" w:unhideWhenUsed="0"/>
+    <w:lsdException w:name="Colorful List Accent 6" w:semiHidden="0" w:uiPriority="72" w:unhideWhenUsed="0"/>
+    <w:lsdException w:name="Colorful Grid Accent 6" w:semiHidden="0" w:uiPriority="73" w:unhideWhenUsed="0"/>
+    <w:lsdException w:name="Subtle Emphasis" w:semiHidden="0" w:uiPriority="19" w:unhideWhenUsed="0" w:qFormat="1"/>
+    <w:lsdException w:name="Intense Emphasis" w:semiHidden="0" w:uiPriority="21" w:unhideWhenUsed="0" w:qFormat="1"/>
+    <w:lsdException w:name="Subtle Reference" w:semiHidden="0" w:uiPriority="31" w:unhideWhenUsed="0" w:qFormat="1"/>
+    <w:lsdException w:name="Intense Reference" w:semiHidden="0" w:uiPriority="32" w:unhideWhenUsed="0" w:qFormat="1"/>
+    <w:lsdException w:name="Book Title" w:semiHidden="0" w:uiPriority="33" w:unhideWhenUsed="0" w:qFormat="1"/>
+    <w:lsdException w:name="Bibliography" w:uiPriority="37"/>
+    <w:lsdException w:name="TOC Heading" w:uiPriority="39" w:qFormat="1"/>
+  </w:latentStyles>
+  <w:style w:type="paragraph" w:default="1" w:styleId="Normal">
+    <w:name w:val="Normal"/>
+    <w:qFormat/>
+    <w:rsid w:val="00A511D4"/>
+    <w:pPr>
+      <w:spacing w:line="320" w:lineRule="exact"/>
+      <w:jc w:val="both"/>
+    </w:pPr>
+    <w:rPr>
+      <w:rFonts w:ascii="Times New Roman" w:hAnsi="Times New Roman"/>
+    </w:rPr>
+  </w:style>
+  <w:style w:type="paragraph" w:styleId="Heading2">
+    <w:name w:val="heading 2"/>
+    <w:basedOn w:val="Normal"/>
+    <w:next w:val="Normal"/>
+    <w:link w:val="Heading2Char"/>
+    <w:uiPriority w:val="9"/>
+    <w:unhideWhenUsed/>
+    <w:qFormat/>
+    <w:rsid w:val="00FF381F"/>
+    <w:pPr>
+      <w:keepNext/>
+      <w:keepLines/>
+      <w:pageBreakBefore/>
+      <w:spacing w:before="200" w:after="360" w:line="276" w:lineRule="auto"/>
+      <w:jc w:val="center"/>
+      <w:outlineLvl w:val="1"/>
+    </w:pPr>
+    <w:rPr>
+      <w:rFonts w:ascii="Garamond" w:eastAsiaTheme="majorEastAsia" w:hAnsi="Garamond" w:cstheme="majorBidi"/>
+      <w:b/>
+      <w:bCs/>
+      <w:sz w:val="32"/>
+      <w:szCs w:val="26"/>
+      <w:lang w:val="en-CA"/>
+    </w:rPr>
+  </w:style>
+  <w:style w:type="paragraph" w:styleId="Heading3">
+    <w:name w:val="heading 3"/>
+    <w:basedOn w:val="Normal"/>
+    <w:next w:val="Normal"/>
+    <w:link w:val="Heading3Char"/>
+    <w:uiPriority w:val="9"/>
+    <w:semiHidden/>
+    <w:unhideWhenUsed/>
+    <w:qFormat/>
+    <w:rsid w:val="00FF381F"/>
+    <w:pPr>
+      <w:keepNext/>
+      <w:keepLines/>
+      <w:spacing w:before="200" w:after="0"/>
+      <w:outlineLvl w:val="2"/>
+    </w:pPr>
+    <w:rPr>
+      <w:rFonts w:asciiTheme="majorHAnsi" w:eastAsiaTheme="majorEastAsia" w:hAnsiTheme="majorHAnsi" w:cstheme="majorBidi"/>
+      <w:b/>
+      <w:bCs/>
+      <w:color w:val="4F81BD" w:themeColor="accent1"/>
+    </w:rPr>
+  </w:style>
+  <w:style w:type="paragraph" w:styleId="Heading4">
+    <w:name w:val="heading 4"/>
+    <w:basedOn w:val="Normal"/>
+    <w:next w:val="Normal"/>
+    <w:link w:val="Heading4Char"/>
+    <w:uiPriority w:val="9"/>
+    <w:unhideWhenUsed/>
+    <w:qFormat/>
+    <w:rsid w:val="00FF381F"/>
+    <w:pPr>
+      <w:keepNext/>
+      <w:keepLines/>
+      <w:spacing w:before="200" w:after="0"/>
+      <w:outlineLvl w:val="3"/>
+    </w:pPr>
+    <w:rPr>
+      <w:rFonts w:asciiTheme="majorHAnsi" w:eastAsiaTheme="majorEastAsia" w:hAnsiTheme="majorHAnsi" w:cstheme="majorBidi"/>
+      <w:b/>
+      <w:bCs/>
+      <w:i/>
+      <w:iCs/>
+      <w:color w:val="4F81BD" w:themeColor="accent1"/>
+    </w:rPr>
+  </w:style>
+  <w:style w:type="character" w:default="1" w:styleId="DefaultParagraphFont">
+    <w:name w:val="Default Paragraph Font"/>
+    <w:uiPriority w:val="1"/>
+    <w:semiHidden/>
+    <w:unhideWhenUsed/>
+  </w:style>
+  <w:style w:type="table" w:default="1" w:styleId="TableNormal">
+    <w:name w:val="Normal Table"/>
+    <w:uiPriority w:val="99"/>
+    <w:semiHidden/>
+    <w:unhideWhenUsed/>
+    <w:tblPr>
+      <w:tblInd w:w="0" w:type="dxa"/>
       <w:tblCellMar>
         <w:top w:w="0" w:type="dxa"/>
         <w:left w:w="108" w:type="dxa"/>
         <w:bottom w:w="0" w:type="dxa"/>
         <w:right w:w="108" w:type="dxa"/>
       </w:tblCellMar>
+    </w:tblPr>
+  </w:style>
+  <w:style w:type="numbering" w:default="1" w:styleId="NoList">
+    <w:name w:val="No List"/>
+    <w:uiPriority w:val="99"/>
+    <w:semiHidden/>
+    <w:unhideWhenUsed/>
+  </w:style>
+  <w:style w:type="table" w:styleId="TableGrid">
+    <w:name w:val="Table Grid"/>
+    <w:basedOn w:val="TableNormal"/>
+    <w:uiPriority w:val="59"/>
+    <w:rsid w:val="00941DA9"/>
+    <w:pPr>
+      <w:spacing w:after="0" w:line="240" w:lineRule="auto"/>
+    </w:pPr>
+    <w:tblPr>
+      <w:tblBorders>
+        <w:top w:val="single" w:sz="4" w:space="0" w:color="auto"/>
+        <w:left w:val="single" w:sz="4" w:space="0" w:color="auto"/>
+        <w:bottom w:val="single" w:sz="4" w:space="0" w:color="auto"/>
+        <w:right w:val="single" w:sz="4" w:space="0" w:color="auto"/>
+        <w:insideH w:val="single" w:sz="4" w:space="0" w:color="auto"/>
+        <w:insideV w:val="single" w:sz="4" w:space="0" w:color="auto"/>
+      </w:tblBorders>
     </w:tblPr>
   </w:style>
   <w:style w:type="paragraph" w:customStyle="1" w:styleId="Coptic">
@@ -4283,7 +5265,7 @@
 </file>
 
 <file path=customXml/itemProps1.xml><?xml version="1.0" encoding="utf-8"?>
-<ds:datastoreItem xmlns:ds="http://schemas.openxmlformats.org/officeDocument/2006/customXml" ds:itemID="{512F032B-22D7-B14B-8AA7-62C832202853}">
+<ds:datastoreItem xmlns:ds="http://schemas.openxmlformats.org/officeDocument/2006/customXml" ds:itemID="{54C5ACD0-E18E-4A83-BBA8-E4E325C54CB3}">
   <ds:schemaRefs>
     <ds:schemaRef ds:uri="http://schemas.openxmlformats.org/officeDocument/2006/bibliography"/>
   </ds:schemaRefs>

</xml_diff>